<commit_message>
Nieuwe opzet voor meetraporten en nieuwe testset
</commit_message>
<xml_diff>
--- a/meetrapporten/Lichtintensiteit Meetrapport.docx
+++ b/meetrapporten/Lichtintensiteit Meetrapport.docx
@@ -139,35 +139,31 @@
       <w:r>
         <w:t xml:space="preserve">n, omdat deze gebruik maakt van </w:t>
       </w:r>
+      <w:r>
+        <w:t>non-lineaire</w:t>
+      </w:r>
+      <w:r>
+        <w:t xml:space="preserve"> transformaties om het RGB </w:t>
+      </w:r>
       <w:proofErr w:type="spellStart"/>
       <w:r>
-        <w:t>nonlineare</w:t>
+        <w:t>color</w:t>
       </w:r>
       <w:proofErr w:type="spellEnd"/>
       <w:r>
-        <w:t xml:space="preserve"> transformaties om het RGB </w:t>
+        <w:t xml:space="preserve"> </w:t>
       </w:r>
       <w:proofErr w:type="spellStart"/>
       <w:r>
-        <w:t>color</w:t>
+        <w:t>space</w:t>
       </w:r>
       <w:proofErr w:type="spellEnd"/>
       <w:r>
-        <w:t xml:space="preserve"> </w:t>
-      </w:r>
-      <w:proofErr w:type="spellStart"/>
-      <w:r>
-        <w:t>space</w:t>
-      </w:r>
-      <w:proofErr w:type="spellEnd"/>
-      <w:r>
         <w:t xml:space="preserve"> aan te passen. Deze </w:t>
       </w:r>
-      <w:proofErr w:type="spellStart"/>
-      <w:r>
-        <w:t>nonlineare</w:t>
-      </w:r>
-      <w:proofErr w:type="spellEnd"/>
+      <w:r>
+        <w:t>non-lineaire</w:t>
+      </w:r>
       <w:r>
         <w:t xml:space="preserve"> implementatie leidt tot ingebouwde gamma </w:t>
       </w:r>
@@ -293,7 +289,15 @@
         <w:br/>
       </w:r>
       <w:r>
-        <w:t xml:space="preserve">R, G, B = MAX(R, G, B) </w:t>
+        <w:t xml:space="preserve">R, G, B = </w:t>
+      </w:r>
+      <w:proofErr w:type="gramStart"/>
+      <w:r>
+        <w:t>MAX(</w:t>
+      </w:r>
+      <w:proofErr w:type="gramEnd"/>
+      <w:r>
+        <w:t xml:space="preserve">R, G, B) </w:t>
       </w:r>
     </w:p>
     <w:p>
@@ -386,7 +390,21 @@
         <w:rPr>
           <w:lang w:val="en-US"/>
         </w:rPr>
-        <w:t>f(t) = if( t &gt; (6/29)3 ){ t = t(1/3) }else{ t = (1/3) * (29/6)2 * t + (4/29) }</w:t>
+        <w:t xml:space="preserve">f(t) = </w:t>
+      </w:r>
+      <w:proofErr w:type="gramStart"/>
+      <w:r>
+        <w:rPr>
+          <w:lang w:val="en-US"/>
+        </w:rPr>
+        <w:t>if( t</w:t>
+      </w:r>
+      <w:proofErr w:type="gramEnd"/>
+      <w:r>
+        <w:rPr>
+          <w:lang w:val="en-US"/>
+        </w:rPr>
+        <w:t xml:space="preserve"> &gt; (6/29)3 ){ t = t(1/3) }else{ t = (1/3) * (29/6)2 * t + (4/29) }</w:t>
       </w:r>
     </w:p>
     <w:p>
@@ -470,7 +488,15 @@
       </w:r>
       <w:proofErr w:type="spellEnd"/>
       <w:r>
-        <w:t xml:space="preserve"> = (1/2) * (MAX(R, G, B) + MIN(R, G, B))</w:t>
+        <w:t xml:space="preserve"> = (1/2) * (</w:t>
+      </w:r>
+      <w:proofErr w:type="gramStart"/>
+      <w:r>
+        <w:t>MAX(</w:t>
+      </w:r>
+      <w:proofErr w:type="gramEnd"/>
+      <w:r>
+        <w:t>R, G, B) + MIN(R, G, B))</w:t>
       </w:r>
     </w:p>
     <w:p/>
@@ -479,36 +505,66 @@
         <w:t xml:space="preserve">De </w:t>
       </w:r>
       <w:r>
-        <w:t xml:space="preserve">image testsets die zijn gebruikt voor dit onderzoek bestaan uit 3 verzamelingen van 100 portret </w:t>
-      </w:r>
-      <w:proofErr w:type="spellStart"/>
-      <w:r>
-        <w:t>fotos</w:t>
-      </w:r>
-      <w:proofErr w:type="spellEnd"/>
-      <w:r>
-        <w:t xml:space="preserve"> die per verzameling in lichtintensiteit van 0 tot 100 lopen(figuur 1). </w:t>
-      </w:r>
-    </w:p>
-    <w:p>
+        <w:t xml:space="preserve">image testsets die zijn gebruikt voor dit onderzoek bestaan uit 3 verzamelingen van 100 </w:t>
+      </w:r>
+      <w:proofErr w:type="gramStart"/>
+      <w:r>
+        <w:t xml:space="preserve">portret </w:t>
+      </w:r>
+      <w:r>
+        <w:t>foto’s</w:t>
+      </w:r>
+      <w:proofErr w:type="gramEnd"/>
+      <w:r>
+        <w:t xml:space="preserve"> di</w:t>
+      </w:r>
+      <w:r>
+        <w:t>e</w:t>
+      </w:r>
+      <w:r>
+        <w:t xml:space="preserve"> met ee</w:t>
+      </w:r>
+      <w:r>
+        <w:t>n 0 tot 100 factor</w:t>
+      </w:r>
+      <w:r>
+        <w:t xml:space="preserve"> </w:t>
+      </w:r>
+      <w:r>
+        <w:t>oplopend verschillen in</w:t>
+      </w:r>
+      <w:r>
+        <w:t xml:space="preserve"> lichtintensiteit </w:t>
+      </w:r>
+      <w:r>
+        <w:t>levels (</w:t>
+      </w:r>
+      <w:r>
+        <w:t xml:space="preserve">figuur 1). </w:t>
+      </w:r>
+    </w:p>
+    <w:p/>
+    <w:p>
+      <w:bookmarkStart w:id="0" w:name="_GoBack"/>
+      <w:bookmarkEnd w:id="0"/>
       <w:r>
         <w:drawing>
-          <wp:anchor distT="0" distB="0" distL="114300" distR="114300" simplePos="0" relativeHeight="251658240" behindDoc="1" locked="0" layoutInCell="1" allowOverlap="1" wp14:anchorId="4FBE58C4" wp14:editId="71B7305B">
+          <wp:anchor distT="0" distB="0" distL="114300" distR="114300" simplePos="0" relativeHeight="251661312" behindDoc="1" locked="0" layoutInCell="1" allowOverlap="1" wp14:anchorId="1094AFA3" wp14:editId="1EEF3D14">
             <wp:simplePos x="0" y="0"/>
-            <wp:positionH relativeFrom="column">
-              <wp:posOffset>876300</wp:posOffset>
+            <wp:positionH relativeFrom="margin">
+              <wp:posOffset>1057275</wp:posOffset>
             </wp:positionH>
             <wp:positionV relativeFrom="paragraph">
-              <wp:posOffset>139700</wp:posOffset>
+              <wp:posOffset>6985</wp:posOffset>
             </wp:positionV>
-            <wp:extent cx="3557905" cy="1543050"/>
-            <wp:effectExtent l="0" t="0" r="4445" b="0"/>
+            <wp:extent cx="3952875" cy="1215390"/>
+            <wp:effectExtent l="0" t="0" r="9525" b="3810"/>
             <wp:wrapTight wrapText="bothSides">
               <wp:wrapPolygon edited="0">
                 <wp:start x="0" y="0"/>
-                <wp:lineTo x="0" y="21333"/>
-                <wp:lineTo x="21511" y="21333"/>
-                <wp:lineTo x="21511" y="0"/>
+                <wp:lineTo x="0" y="21329"/>
+                <wp:lineTo x="21548" y="21329"/>
+                <wp:lineTo x="21548" y="0"/>
                 <wp:lineTo x="0" y="0"/>
               </wp:wrapPolygon>
             </wp:wrapTight>
@@ -524,7 +580,7 @@
                     <pic:cNvPicPr/>
                   </pic:nvPicPr>
                   <pic:blipFill>
-                    <a:blip r:embed="rId8">
+                    <a:blip r:embed="rId8" cstate="print">
                       <a:extLst>
                         <a:ext uri="{28A0092B-C50C-407E-A947-70E740481C1C}">
                           <a14:useLocalDpi xmlns:a14="http://schemas.microsoft.com/office/drawing/2010/main" val="0"/>
@@ -538,7 +594,7 @@
                   <pic:spPr>
                     <a:xfrm>
                       <a:off x="0" y="0"/>
-                      <a:ext cx="3557905" cy="1543050"/>
+                      <a:ext cx="3952875" cy="1215390"/>
                     </a:xfrm>
                     <a:prstGeom prst="rect">
                       <a:avLst/>
@@ -547,11 +603,15 @@
                 </pic:pic>
               </a:graphicData>
             </a:graphic>
+            <wp14:sizeRelH relativeFrom="margin">
+              <wp14:pctWidth>0</wp14:pctWidth>
+            </wp14:sizeRelH>
+            <wp14:sizeRelV relativeFrom="margin">
+              <wp14:pctHeight>0</wp14:pctHeight>
+            </wp14:sizeRelV>
           </wp:anchor>
         </w:drawing>
       </w:r>
-    </w:p>
-    <w:p>
       <w:r>
         <w:rPr>
           <w:noProof/>
@@ -738,8 +798,6 @@
       <w:r>
         <w:t>grayscale</w:t>
       </w:r>
-      <w:bookmarkStart w:id="0" w:name="_GoBack"/>
-      <w:bookmarkEnd w:id="0"/>
       <w:proofErr w:type="spellEnd"/>
       <w:r>
         <w:t>.</w:t>
@@ -782,6 +840,7 @@
       <w:r>
         <w:t>Herhaal stap 3 10 keer</w:t>
       </w:r>
+      <w:proofErr w:type="gramStart"/>
       <w:r>
         <w:rPr>
           <w:vertAlign w:val="superscript"/>
@@ -797,6 +856,7 @@
       <w:r>
         <w:t>.</w:t>
       </w:r>
+      <w:proofErr w:type="gramEnd"/>
     </w:p>
     <w:p>
       <w:pPr>

</xml_diff>

<commit_message>
Finaly getting to testing
</commit_message>
<xml_diff>
--- a/meetrapporten/Lichtintensiteit Meetrapport.docx
+++ b/meetrapporten/Lichtintensiteit Meetrapport.docx
@@ -237,11 +237,6 @@
           <w:lang w:val="en-US"/>
         </w:rPr>
         <w:br/>
-      </w:r>
-      <w:r>
-        <w:rPr>
-          <w:lang w:val="en-US"/>
-        </w:rPr>
         <w:t>Result = ((1/3) * (R + G + B))</w:t>
       </w:r>
       <w:r>
@@ -268,41 +263,51 @@
           <w:ilvl w:val="0"/>
           <w:numId w:val="3"/>
         </w:numPr>
+        <w:rPr>
+          <w:lang w:val="en-US"/>
+        </w:rPr>
       </w:pPr>
       <w:r>
         <w:rPr>
           <w:b/>
           <w:bCs/>
-        </w:rPr>
-        <w:t xml:space="preserve">Value </w:t>
-      </w:r>
-      <w:proofErr w:type="spellStart"/>
-      <w:r>
-        <w:rPr>
-          <w:b/>
-          <w:bCs/>
-        </w:rPr>
-        <w:t>Algorithm</w:t>
-      </w:r>
-      <w:proofErr w:type="spellEnd"/>
-      <w:r>
+          <w:lang w:val="en-US"/>
+        </w:rPr>
+        <w:t>Value Algorithm</w:t>
+      </w:r>
+      <w:r>
+        <w:rPr>
+          <w:lang w:val="en-US"/>
+        </w:rPr>
         <w:br/>
       </w:r>
       <w:r>
+        <w:rPr>
+          <w:lang w:val="en-US"/>
+        </w:rPr>
         <w:t xml:space="preserve">R, G, B = </w:t>
       </w:r>
       <w:proofErr w:type="gramStart"/>
       <w:r>
+        <w:rPr>
+          <w:lang w:val="en-US"/>
+        </w:rPr>
         <w:t>MAX(</w:t>
       </w:r>
       <w:proofErr w:type="gramEnd"/>
       <w:r>
+        <w:rPr>
+          <w:lang w:val="en-US"/>
+        </w:rPr>
         <w:t xml:space="preserve">R, G, B) </w:t>
       </w:r>
     </w:p>
     <w:p>
       <w:pPr>
         <w:pStyle w:val="ListParagraph"/>
+        <w:rPr>
+          <w:lang w:val="en-US"/>
+        </w:rPr>
       </w:pPr>
     </w:p>
     <w:p>
@@ -312,45 +317,43 @@
           <w:ilvl w:val="0"/>
           <w:numId w:val="3"/>
         </w:numPr>
-      </w:pPr>
-      <w:proofErr w:type="spellStart"/>
+        <w:rPr>
+          <w:lang w:val="en-US"/>
+        </w:rPr>
+      </w:pPr>
       <w:r>
         <w:rPr>
           <w:b/>
           <w:bCs/>
-        </w:rPr>
-        <w:t>Luminance</w:t>
-      </w:r>
-      <w:proofErr w:type="spellEnd"/>
-      <w:r>
-        <w:rPr>
-          <w:b/>
-          <w:bCs/>
+          <w:lang w:val="en-US"/>
+        </w:rPr>
+        <w:t>Luminance Algorithm</w:t>
+      </w:r>
+      <w:r>
+        <w:rPr>
+          <w:lang w:val="en-US"/>
         </w:rPr>
         <w:t xml:space="preserve"> </w:t>
       </w:r>
-      <w:proofErr w:type="spellStart"/>
-      <w:r>
-        <w:rPr>
-          <w:b/>
-          <w:bCs/>
-        </w:rPr>
-        <w:t>Algorithm</w:t>
-      </w:r>
-      <w:proofErr w:type="spellEnd"/>
-      <w:r>
-        <w:t xml:space="preserve"> </w:t>
-      </w:r>
-      <w:r>
+      <w:r>
+        <w:rPr>
+          <w:lang w:val="en-US"/>
+        </w:rPr>
         <w:br/>
       </w:r>
       <w:r>
+        <w:rPr>
+          <w:lang w:val="en-US"/>
+        </w:rPr>
         <w:t xml:space="preserve">R = R * 0.3 G = G * 0.59 B = B * 0.11 </w:t>
       </w:r>
     </w:p>
     <w:p>
       <w:pPr>
         <w:pStyle w:val="ListParagraph"/>
+        <w:rPr>
+          <w:lang w:val="en-US"/>
+        </w:rPr>
       </w:pPr>
     </w:p>
     <w:p>
@@ -522,10 +525,7 @@
         <w:t>e</w:t>
       </w:r>
       <w:r>
-        <w:t xml:space="preserve"> met ee</w:t>
-      </w:r>
-      <w:r>
-        <w:t>n 0 tot 100 factor</w:t>
+        <w:t xml:space="preserve"> met een 0 tot 100 factor</w:t>
       </w:r>
       <w:r>
         <w:t xml:space="preserve"> </w:t>
@@ -545,9 +545,10 @@
     </w:p>
     <w:p/>
     <w:p>
-      <w:bookmarkStart w:id="0" w:name="_GoBack"/>
-      <w:bookmarkEnd w:id="0"/>
-      <w:r>
+      <w:r>
+        <w:rPr>
+          <w:noProof/>
+        </w:rPr>
         <w:drawing>
           <wp:anchor distT="0" distB="0" distL="114300" distR="114300" simplePos="0" relativeHeight="251661312" behindDoc="1" locked="0" layoutInCell="1" allowOverlap="1" wp14:anchorId="1094AFA3" wp14:editId="1EEF3D14">
             <wp:simplePos x="0" y="0"/>
@@ -746,6 +747,164 @@
       </w:r>
     </w:p>
     <w:p/>
+    <w:p>
+      <w:r>
+        <w:rPr>
+          <w:noProof/>
+        </w:rPr>
+        <w:drawing>
+          <wp:anchor distT="0" distB="0" distL="114300" distR="114300" simplePos="0" relativeHeight="251663360" behindDoc="1" locked="0" layoutInCell="1" allowOverlap="1" wp14:anchorId="0B742445" wp14:editId="17BA1CBC">
+            <wp:simplePos x="0" y="0"/>
+            <wp:positionH relativeFrom="margin">
+              <wp:posOffset>1104265</wp:posOffset>
+            </wp:positionH>
+            <wp:positionV relativeFrom="paragraph">
+              <wp:posOffset>4445</wp:posOffset>
+            </wp:positionV>
+            <wp:extent cx="3908425" cy="1201420"/>
+            <wp:effectExtent l="0" t="0" r="0" b="0"/>
+            <wp:wrapTight wrapText="bothSides">
+              <wp:wrapPolygon edited="0">
+                <wp:start x="0" y="0"/>
+                <wp:lineTo x="0" y="21235"/>
+                <wp:lineTo x="21477" y="21235"/>
+                <wp:lineTo x="21477" y="0"/>
+                <wp:lineTo x="0" y="0"/>
+              </wp:wrapPolygon>
+            </wp:wrapTight>
+            <wp:docPr id="2" name="Picture 2"/>
+            <wp:cNvGraphicFramePr>
+              <a:graphicFrameLocks xmlns:a="http://schemas.openxmlformats.org/drawingml/2006/main" noChangeAspect="1"/>
+            </wp:cNvGraphicFramePr>
+            <a:graphic xmlns:a="http://schemas.openxmlformats.org/drawingml/2006/main">
+              <a:graphicData uri="http://schemas.openxmlformats.org/drawingml/2006/picture">
+                <pic:pic xmlns:pic="http://schemas.openxmlformats.org/drawingml/2006/picture">
+                  <pic:nvPicPr>
+                    <pic:cNvPr id="1" name=""/>
+                    <pic:cNvPicPr/>
+                  </pic:nvPicPr>
+                  <pic:blipFill>
+                    <a:blip r:embed="rId9" cstate="print">
+                      <a:extLst>
+                        <a:ext uri="{28A0092B-C50C-407E-A947-70E740481C1C}">
+                          <a14:useLocalDpi xmlns:a14="http://schemas.microsoft.com/office/drawing/2010/main" val="0"/>
+                        </a:ext>
+                      </a:extLst>
+                    </a:blip>
+                    <a:stretch>
+                      <a:fillRect/>
+                    </a:stretch>
+                  </pic:blipFill>
+                  <pic:spPr>
+                    <a:xfrm>
+                      <a:off x="0" y="0"/>
+                      <a:ext cx="3908425" cy="1201420"/>
+                    </a:xfrm>
+                    <a:prstGeom prst="rect">
+                      <a:avLst/>
+                    </a:prstGeom>
+                  </pic:spPr>
+                </pic:pic>
+              </a:graphicData>
+            </a:graphic>
+            <wp14:sizeRelH relativeFrom="margin">
+              <wp14:pctWidth>0</wp14:pctWidth>
+            </wp14:sizeRelH>
+            <wp14:sizeRelV relativeFrom="margin">
+              <wp14:pctHeight>0</wp14:pctHeight>
+            </wp14:sizeRelV>
+          </wp:anchor>
+        </w:drawing>
+      </w:r>
+    </w:p>
+    <w:p/>
+    <w:p/>
+    <w:p/>
+    <w:p/>
+    <w:p>
+      <w:bookmarkStart w:id="0" w:name="_GoBack"/>
+      <w:r>
+        <w:rPr>
+          <w:noProof/>
+        </w:rPr>
+        <w:drawing>
+          <wp:anchor distT="0" distB="0" distL="114300" distR="114300" simplePos="0" relativeHeight="251665408" behindDoc="1" locked="0" layoutInCell="1" allowOverlap="1" wp14:anchorId="6131B270" wp14:editId="610F92B4">
+            <wp:simplePos x="0" y="0"/>
+            <wp:positionH relativeFrom="margin">
+              <wp:posOffset>1074877</wp:posOffset>
+            </wp:positionH>
+            <wp:positionV relativeFrom="paragraph">
+              <wp:posOffset>13970</wp:posOffset>
+            </wp:positionV>
+            <wp:extent cx="4114800" cy="1265555"/>
+            <wp:effectExtent l="0" t="0" r="0" b="0"/>
+            <wp:wrapTight wrapText="bothSides">
+              <wp:wrapPolygon edited="0">
+                <wp:start x="0" y="0"/>
+                <wp:lineTo x="0" y="21134"/>
+                <wp:lineTo x="21500" y="21134"/>
+                <wp:lineTo x="21500" y="0"/>
+                <wp:lineTo x="0" y="0"/>
+              </wp:wrapPolygon>
+            </wp:wrapTight>
+            <wp:docPr id="3" name="Picture 3"/>
+            <wp:cNvGraphicFramePr>
+              <a:graphicFrameLocks xmlns:a="http://schemas.openxmlformats.org/drawingml/2006/main" noChangeAspect="1"/>
+            </wp:cNvGraphicFramePr>
+            <a:graphic xmlns:a="http://schemas.openxmlformats.org/drawingml/2006/main">
+              <a:graphicData uri="http://schemas.openxmlformats.org/drawingml/2006/picture">
+                <pic:pic xmlns:pic="http://schemas.openxmlformats.org/drawingml/2006/picture">
+                  <pic:nvPicPr>
+                    <pic:cNvPr id="1" name=""/>
+                    <pic:cNvPicPr/>
+                  </pic:nvPicPr>
+                  <pic:blipFill>
+                    <a:blip r:embed="rId10" cstate="print">
+                      <a:extLst>
+                        <a:ext uri="{28A0092B-C50C-407E-A947-70E740481C1C}">
+                          <a14:useLocalDpi xmlns:a14="http://schemas.microsoft.com/office/drawing/2010/main" val="0"/>
+                        </a:ext>
+                      </a:extLst>
+                    </a:blip>
+                    <a:stretch>
+                      <a:fillRect/>
+                    </a:stretch>
+                  </pic:blipFill>
+                  <pic:spPr>
+                    <a:xfrm>
+                      <a:off x="0" y="0"/>
+                      <a:ext cx="4114800" cy="1265555"/>
+                    </a:xfrm>
+                    <a:prstGeom prst="rect">
+                      <a:avLst/>
+                    </a:prstGeom>
+                  </pic:spPr>
+                </pic:pic>
+              </a:graphicData>
+            </a:graphic>
+            <wp14:sizeRelH relativeFrom="margin">
+              <wp14:pctWidth>0</wp14:pctWidth>
+            </wp14:sizeRelH>
+            <wp14:sizeRelV relativeFrom="margin">
+              <wp14:pctHeight>0</wp14:pctHeight>
+            </wp14:sizeRelV>
+          </wp:anchor>
+        </w:drawing>
+      </w:r>
+      <w:bookmarkEnd w:id="0"/>
+    </w:p>
+    <w:p/>
+    <w:p/>
+    <w:p/>
+    <w:p/>
+    <w:p/>
+    <w:p/>
+    <w:p/>
+    <w:p/>
+    <w:p/>
+    <w:p/>
+    <w:p/>
+    <w:p/>
     <w:p/>
     <w:p>
       <w:r>
@@ -761,6 +920,7 @@
         </w:numPr>
       </w:pPr>
       <w:r>
+        <w:lastRenderedPageBreak/>
         <w:t xml:space="preserve">Verwerk de algoritme in de facial </w:t>
       </w:r>
       <w:proofErr w:type="spellStart"/>
@@ -906,7 +1066,7 @@
       <w:proofErr w:type="spellEnd"/>
     </w:p>
     <w:sectPr>
-      <w:footerReference w:type="default" r:id="rId9"/>
+      <w:footerReference w:type="default" r:id="rId11"/>
       <w:pgSz w:w="12240" w:h="15840"/>
       <w:pgMar w:top="1440" w:right="1440" w:bottom="1440" w:left="1440" w:header="720" w:footer="720" w:gutter="0"/>
       <w:cols w:space="720"/>

</xml_diff>

<commit_message>
Meetrapport klaar voor puntjes op de I
</commit_message>
<xml_diff>
--- a/meetrapporten/Lichtintensiteit Meetrapport.docx
+++ b/meetrapporten/Lichtintensiteit Meetrapport.docx
@@ -36,15 +36,40 @@
           <w:sz w:val="48"/>
           <w:szCs w:val="48"/>
         </w:rPr>
-        <w:t>op grayscale algoritmes</w:t>
-      </w:r>
+        <w:t xml:space="preserve">op </w:t>
+      </w:r>
+      <w:proofErr w:type="spellStart"/>
       <w:r>
         <w:rPr>
           <w:sz w:val="48"/>
           <w:szCs w:val="48"/>
         </w:rPr>
-        <w:t xml:space="preserve"> gebruikt in facial recognition</w:t>
-      </w:r>
+        <w:t>grayscale</w:t>
+      </w:r>
+      <w:proofErr w:type="spellEnd"/>
+      <w:r>
+        <w:rPr>
+          <w:sz w:val="48"/>
+          <w:szCs w:val="48"/>
+        </w:rPr>
+        <w:t xml:space="preserve"> algoritmes</w:t>
+      </w:r>
+      <w:r>
+        <w:rPr>
+          <w:sz w:val="48"/>
+          <w:szCs w:val="48"/>
+        </w:rPr>
+        <w:t xml:space="preserve"> gebruikt in facial </w:t>
+      </w:r>
+      <w:proofErr w:type="spellStart"/>
+      <w:r>
+        <w:rPr>
+          <w:sz w:val="48"/>
+          <w:szCs w:val="48"/>
+        </w:rPr>
+        <w:t>recognition</w:t>
+      </w:r>
+      <w:proofErr w:type="spellEnd"/>
     </w:p>
     <w:p>
       <w:pPr>
@@ -63,186 +88,79 @@
       </w:r>
     </w:p>
     <w:p>
-      <w:pPr>
-        <w:rPr>
-          <w:sz w:val="18"/>
-          <w:szCs w:val="18"/>
-        </w:rPr>
-      </w:pPr>
-      <w:r>
-        <w:rPr>
-          <w:sz w:val="18"/>
-          <w:szCs w:val="18"/>
-        </w:rPr>
+      <w:r>
         <w:t>Mick Bos</w:t>
       </w:r>
       <w:r>
-        <w:rPr>
-          <w:sz w:val="18"/>
-          <w:szCs w:val="18"/>
-        </w:rPr>
         <w:br/>
         <w:t>Ties Brouwer</w:t>
       </w:r>
     </w:p>
     <w:p>
-      <w:pPr>
-        <w:rPr>
-          <w:sz w:val="18"/>
-          <w:szCs w:val="18"/>
-        </w:rPr>
-      </w:pPr>
-      <w:r>
-        <w:rPr>
-          <w:sz w:val="18"/>
-          <w:szCs w:val="18"/>
-        </w:rPr>
+      <w:r>
         <w:t>12-03-2020</w:t>
       </w:r>
     </w:p>
     <w:p>
       <w:pPr>
         <w:pStyle w:val="Heading1"/>
+      </w:pPr>
+      <w:r>
         <w:rPr>
           <w:sz w:val="24"/>
           <w:szCs w:val="24"/>
         </w:rPr>
-      </w:pPr>
-      <w:r>
+        <w:t>Doel</w:t>
+      </w:r>
+    </w:p>
+    <w:p>
+      <w:r>
+        <w:t xml:space="preserve">Het doel van dit onderzoek is om te testen welk </w:t>
+      </w:r>
+      <w:proofErr w:type="spellStart"/>
+      <w:r>
+        <w:t>grayscale</w:t>
+      </w:r>
+      <w:proofErr w:type="spellEnd"/>
+      <w:r>
+        <w:t xml:space="preserve"> conversie algoritme beter werkt dan de standaard implementatie, met blik op verschil in lichtintensiteit, saturatie en resolutie</w:t>
+      </w:r>
+    </w:p>
+    <w:p>
+      <w:pPr>
+        <w:pStyle w:val="Heading1"/>
         <w:rPr>
           <w:sz w:val="24"/>
           <w:szCs w:val="24"/>
         </w:rPr>
-        <w:t>Doel</w:t>
-      </w:r>
-    </w:p>
-    <w:p>
-      <w:pPr>
-        <w:rPr>
-          <w:sz w:val="18"/>
-          <w:szCs w:val="18"/>
-        </w:rPr>
-      </w:pPr>
-      <w:r>
-        <w:rPr>
-          <w:sz w:val="18"/>
-          <w:szCs w:val="18"/>
-        </w:rPr>
-        <w:t xml:space="preserve">Dit meetrapport bevat een onderzoek </w:t>
-      </w:r>
-      <w:r>
-        <w:rPr>
-          <w:sz w:val="18"/>
-          <w:szCs w:val="18"/>
-        </w:rPr>
-        <w:t xml:space="preserve">naar </w:t>
-      </w:r>
-      <w:r>
-        <w:rPr>
-          <w:sz w:val="18"/>
-          <w:szCs w:val="18"/>
-        </w:rPr>
-        <w:t>een selectie g</w:t>
-      </w:r>
-      <w:r>
-        <w:rPr>
-          <w:sz w:val="18"/>
-          <w:szCs w:val="18"/>
-        </w:rPr>
-        <w:t xml:space="preserve">rayscale conversie algoritmes en hoe afbeeldingen met verschillende </w:t>
-      </w:r>
-      <w:r>
-        <w:rPr>
-          <w:sz w:val="18"/>
-          <w:szCs w:val="18"/>
-        </w:rPr>
-        <w:t>Licht</w:t>
-      </w:r>
-      <w:r>
-        <w:rPr>
-          <w:sz w:val="18"/>
-          <w:szCs w:val="18"/>
-        </w:rPr>
-        <w:t>intensiteit</w:t>
-      </w:r>
-      <w:r>
-        <w:rPr>
-          <w:sz w:val="18"/>
-          <w:szCs w:val="18"/>
-        </w:rPr>
-        <w:t>, Saturatie en Resolutie</w:t>
-      </w:r>
-      <w:r>
-        <w:rPr>
-          <w:sz w:val="18"/>
-          <w:szCs w:val="18"/>
-        </w:rPr>
-        <w:t xml:space="preserve"> waardes invloed op de image clarity </w:t>
-      </w:r>
-      <w:r>
-        <w:rPr>
-          <w:sz w:val="18"/>
-          <w:szCs w:val="18"/>
-        </w:rPr>
-        <w:t>l</w:t>
-      </w:r>
-      <w:r>
-        <w:rPr>
-          <w:sz w:val="18"/>
-          <w:szCs w:val="18"/>
-        </w:rPr>
-        <w:t>everen, op basis van de Hit/Miss ratio van een facial recogition software.</w:t>
-      </w:r>
-    </w:p>
-    <w:p>
-      <w:pPr>
-        <w:pStyle w:val="Heading1"/>
+      </w:pPr>
+      <w:r>
         <w:rPr>
           <w:sz w:val="24"/>
           <w:szCs w:val="24"/>
         </w:rPr>
-      </w:pPr>
-      <w:r>
-        <w:rPr>
-          <w:sz w:val="24"/>
-          <w:szCs w:val="24"/>
-        </w:rPr>
         <w:t>Hypothese</w:t>
       </w:r>
     </w:p>
     <w:p>
-      <w:pPr>
-        <w:rPr>
-          <w:sz w:val="18"/>
-          <w:szCs w:val="18"/>
-        </w:rPr>
-      </w:pPr>
-      <w:r>
-        <w:rPr>
-          <w:sz w:val="18"/>
-          <w:szCs w:val="18"/>
-        </w:rPr>
-        <w:t>Dit onderzoek werkt met verschillende grayscale conversie algoritmes die onderling verschillende kwaliteitseigenschappen hebben (zie: Werkwijze).</w:t>
-      </w:r>
-      <w:r>
-        <w:rPr>
-          <w:sz w:val="18"/>
-          <w:szCs w:val="18"/>
-        </w:rPr>
+      <w:r>
+        <w:t xml:space="preserve">Dit onderzoek werkt met verschillende </w:t>
+      </w:r>
+      <w:proofErr w:type="spellStart"/>
+      <w:r>
+        <w:t>grayscale</w:t>
+      </w:r>
+      <w:proofErr w:type="spellEnd"/>
+      <w:r>
+        <w:t xml:space="preserve"> conversie algoritmes die onderling verschillende kwaliteitseigenschappen hebben (zie: Werkwijze).</w:t>
+      </w:r>
+      <w:r>
         <w:t xml:space="preserve"> Voor de verschillen in Licht</w:t>
       </w:r>
       <w:r>
-        <w:rPr>
-          <w:sz w:val="18"/>
-          <w:szCs w:val="18"/>
-        </w:rPr>
         <w:t>intensiteit</w:t>
       </w:r>
       <w:r>
-        <w:rPr>
-          <w:sz w:val="18"/>
-          <w:szCs w:val="18"/>
-        </w:rPr>
         <w:t>, Saturatie en Resolutie waardes maken wij de volgende verwachtingen voor de algoritmes</w:t>
       </w:r>
     </w:p>
@@ -253,17 +171,11 @@
           <w:ilvl w:val="0"/>
           <w:numId w:val="8"/>
         </w:numPr>
-        <w:rPr>
-          <w:sz w:val="18"/>
-          <w:szCs w:val="18"/>
-        </w:rPr>
       </w:pPr>
       <w:r>
         <w:rPr>
           <w:b/>
           <w:bCs/>
-          <w:sz w:val="18"/>
-          <w:szCs w:val="18"/>
         </w:rPr>
         <w:t>Licht</w:t>
       </w:r>
@@ -271,8 +183,6 @@
         <w:rPr>
           <w:b/>
           <w:bCs/>
-          <w:sz w:val="18"/>
-          <w:szCs w:val="18"/>
         </w:rPr>
         <w:t>intensite</w:t>
       </w:r>
@@ -280,8 +190,6 @@
         <w:rPr>
           <w:b/>
           <w:bCs/>
-          <w:sz w:val="18"/>
-          <w:szCs w:val="18"/>
         </w:rPr>
         <w:t>i</w:t>
       </w:r>
@@ -289,8 +197,6 @@
         <w:rPr>
           <w:b/>
           <w:bCs/>
-          <w:sz w:val="18"/>
-          <w:szCs w:val="18"/>
         </w:rPr>
         <w:t>t</w:t>
       </w:r>
@@ -298,64 +204,67 @@
         <w:rPr>
           <w:b/>
           <w:bCs/>
-          <w:sz w:val="18"/>
-          <w:szCs w:val="18"/>
         </w:rPr>
         <w:br/>
       </w:r>
       <w:r>
-        <w:rPr>
-          <w:sz w:val="18"/>
-          <w:szCs w:val="18"/>
-        </w:rPr>
         <w:t xml:space="preserve">Wij verwachten dat het </w:t>
       </w:r>
+      <w:proofErr w:type="spellStart"/>
       <w:r>
         <w:rPr>
           <w:i/>
           <w:iCs/>
-          <w:sz w:val="18"/>
-          <w:szCs w:val="18"/>
-        </w:rPr>
-        <w:t xml:space="preserve">Luma algoritme </w:t>
-      </w:r>
-      <w:r>
-        <w:rPr>
-          <w:sz w:val="18"/>
-          <w:szCs w:val="18"/>
-        </w:rPr>
-        <w:t xml:space="preserve">de beste resultaten zal leveren. Dit algoritme verkrijgt zijn resultaat, net zoals </w:t>
-      </w:r>
+        </w:rPr>
+        <w:t>Luma</w:t>
+      </w:r>
+      <w:proofErr w:type="spellEnd"/>
       <w:r>
         <w:rPr>
           <w:i/>
           <w:iCs/>
-          <w:sz w:val="18"/>
-          <w:szCs w:val="18"/>
-        </w:rPr>
-        <w:t xml:space="preserve">Luminance, </w:t>
-      </w:r>
-      <w:r>
-        <w:rPr>
-          <w:sz w:val="18"/>
-          <w:szCs w:val="18"/>
-        </w:rPr>
-        <w:t xml:space="preserve">door de RGB-waardes met vaste waardes te vermenigvuldigen. Het verschil ligt erin dat </w:t>
-      </w:r>
+        </w:rPr>
+        <w:t xml:space="preserve"> algoritme </w:t>
+      </w:r>
+      <w:r>
+        <w:t xml:space="preserve">de beste resultaten zal leveren. Dit algoritme verkrijgt zijn resultaat, net zoals </w:t>
+      </w:r>
+      <w:proofErr w:type="spellStart"/>
       <w:r>
         <w:rPr>
           <w:i/>
           <w:iCs/>
-          <w:sz w:val="18"/>
-          <w:szCs w:val="18"/>
-        </w:rPr>
-        <w:t xml:space="preserve">Luma </w:t>
-      </w:r>
-      <w:r>
-        <w:rPr>
-          <w:sz w:val="18"/>
-          <w:szCs w:val="18"/>
-        </w:rPr>
+        </w:rPr>
+        <w:t>Luminance</w:t>
+      </w:r>
+      <w:proofErr w:type="spellEnd"/>
+      <w:r>
+        <w:rPr>
+          <w:i/>
+          <w:iCs/>
+        </w:rPr>
+        <w:t xml:space="preserve">, </w:t>
+      </w:r>
+      <w:r>
+        <w:t xml:space="preserve">door de RGB-waardes met vaste waardes te vermenigvuldigen. Het verschil ligt erin dat </w:t>
+      </w:r>
+      <w:proofErr w:type="spellStart"/>
+      <w:r>
+        <w:rPr>
+          <w:i/>
+          <w:iCs/>
+        </w:rPr>
+        <w:t>Luma</w:t>
+      </w:r>
+      <w:proofErr w:type="spellEnd"/>
+      <w:r>
+        <w:rPr>
+          <w:i/>
+          <w:iCs/>
+        </w:rPr>
+        <w:t xml:space="preserve"> </w:t>
+      </w:r>
+      <w:r>
         <w:t xml:space="preserve">haar resultaten duidelijkere verschillen tussen lichtere kleuren bevatten. </w:t>
       </w:r>
     </w:p>
@@ -366,17 +275,11 @@
           <w:ilvl w:val="0"/>
           <w:numId w:val="8"/>
         </w:numPr>
-        <w:rPr>
-          <w:sz w:val="18"/>
-          <w:szCs w:val="18"/>
-        </w:rPr>
       </w:pPr>
       <w:r>
         <w:rPr>
           <w:b/>
           <w:bCs/>
-          <w:sz w:val="18"/>
-          <w:szCs w:val="18"/>
         </w:rPr>
         <w:t>Saturatie</w:t>
       </w:r>
@@ -384,49 +287,54 @@
     <w:p>
       <w:pPr>
         <w:pStyle w:val="ListParagraph"/>
-        <w:rPr>
-          <w:sz w:val="18"/>
-          <w:szCs w:val="18"/>
-        </w:rPr>
-      </w:pPr>
-      <w:r>
-        <w:rPr>
-          <w:sz w:val="18"/>
-          <w:szCs w:val="18"/>
-        </w:rPr>
+      </w:pPr>
+      <w:r>
         <w:t xml:space="preserve">Wij verwachten dat het </w:t>
       </w:r>
       <w:r>
         <w:rPr>
           <w:i/>
           <w:iCs/>
-          <w:sz w:val="18"/>
-          <w:szCs w:val="18"/>
         </w:rPr>
         <w:t>Value algoritme</w:t>
       </w:r>
       <w:r>
-        <w:rPr>
-          <w:sz w:val="18"/>
-          <w:szCs w:val="18"/>
-        </w:rPr>
         <w:t xml:space="preserve"> de beste resultaten zal leveren. Value haalt zijn werking door de RGB-kanalen gelijk te trekken, wat overheen komt met het verhogen/verlagen van het </w:t>
       </w:r>
+      <w:proofErr w:type="spellStart"/>
       <w:r>
         <w:rPr>
           <w:i/>
           <w:iCs/>
-          <w:sz w:val="18"/>
-          <w:szCs w:val="18"/>
-        </w:rPr>
-        <w:t xml:space="preserve">value </w:t>
-      </w:r>
-      <w:r>
-        <w:rPr>
-          <w:sz w:val="18"/>
-          <w:szCs w:val="18"/>
-        </w:rPr>
-        <w:t>kanaal uit het HSV color space. De werking van dit algoritme zou moeten kunnen vermijden dat saturatie verschillen impact op het resultaat zullen leveren.</w:t>
+        </w:rPr>
+        <w:t>value</w:t>
+      </w:r>
+      <w:proofErr w:type="spellEnd"/>
+      <w:r>
+        <w:rPr>
+          <w:i/>
+          <w:iCs/>
+        </w:rPr>
+        <w:t xml:space="preserve"> </w:t>
+      </w:r>
+      <w:r>
+        <w:t xml:space="preserve">kanaal uit het HSV </w:t>
+      </w:r>
+      <w:proofErr w:type="spellStart"/>
+      <w:r>
+        <w:t>color</w:t>
+      </w:r>
+      <w:proofErr w:type="spellEnd"/>
+      <w:r>
+        <w:t xml:space="preserve"> </w:t>
+      </w:r>
+      <w:proofErr w:type="spellStart"/>
+      <w:r>
+        <w:t>space</w:t>
+      </w:r>
+      <w:proofErr w:type="spellEnd"/>
+      <w:r>
+        <w:t>. De werking van dit algoritme zou moeten kunnen vermijden dat saturatie verschillen impact op het resultaat zullen leveren.</w:t>
       </w:r>
     </w:p>
     <w:p>
@@ -436,17 +344,11 @@
           <w:ilvl w:val="0"/>
           <w:numId w:val="8"/>
         </w:numPr>
-        <w:rPr>
-          <w:sz w:val="18"/>
-          <w:szCs w:val="18"/>
-        </w:rPr>
       </w:pPr>
       <w:r>
         <w:rPr>
           <w:b/>
           <w:bCs/>
-          <w:sz w:val="18"/>
-          <w:szCs w:val="18"/>
         </w:rPr>
         <w:t>Resolutie</w:t>
       </w:r>
@@ -454,144 +356,65 @@
         <w:rPr>
           <w:b/>
           <w:bCs/>
-          <w:sz w:val="18"/>
-          <w:szCs w:val="18"/>
         </w:rPr>
         <w:br/>
       </w:r>
       <w:r>
-        <w:rPr>
-          <w:sz w:val="18"/>
-          <w:szCs w:val="18"/>
-        </w:rPr>
-        <w:t>Aangezien resolutie verschil geen invloed heeft op de individuele RGB-kanalen verwachten wij dat de algoritmes in hun resultaat het meest zullen verschillen in hun mogelijkheid tot het creëren van geleidelijk kleurverschil.</w:t>
-      </w:r>
-      <w:r>
-        <w:rPr>
-          <w:sz w:val="18"/>
-          <w:szCs w:val="18"/>
-        </w:rPr>
-        <w:t xml:space="preserve"> Hierdoor verwachten wij, net als bij </w:t>
-      </w:r>
-      <w:r>
-        <w:rPr>
-          <w:sz w:val="18"/>
-          <w:szCs w:val="18"/>
-        </w:rPr>
+        <w:t xml:space="preserve">Aangezien resolutie verschil geen invloed heeft op de individuele RGB-kanalen verwachten wij dat de algoritmes in hun resultaat het meest zullen verschillen in hun mogelijkheid tot het creëren van geleidelijk kleurverschil. Hierdoor verwachten wij, net als bij </w:t>
+      </w:r>
+      <w:r>
         <w:t>lichtintensiteit</w:t>
       </w:r>
       <w:r>
-        <w:rPr>
-          <w:sz w:val="18"/>
-          <w:szCs w:val="18"/>
-        </w:rPr>
         <w:t xml:space="preserve">, dat het </w:t>
       </w:r>
+      <w:proofErr w:type="spellStart"/>
       <w:r>
         <w:rPr>
           <w:i/>
           <w:iCs/>
-          <w:sz w:val="18"/>
-          <w:szCs w:val="18"/>
-        </w:rPr>
-        <w:t>Luma algoritme</w:t>
-      </w:r>
-      <w:r>
-        <w:rPr>
-          <w:sz w:val="18"/>
-          <w:szCs w:val="18"/>
-        </w:rPr>
-        <w:t xml:space="preserve"> de hoogste Hit/miss ratio zal leveren. Er wordt bij de </w:t>
-      </w:r>
+        </w:rPr>
+        <w:t>Luma</w:t>
+      </w:r>
+      <w:proofErr w:type="spellEnd"/>
       <w:r>
         <w:rPr>
           <w:i/>
           <w:iCs/>
-          <w:sz w:val="18"/>
-          <w:szCs w:val="18"/>
+        </w:rPr>
+        <w:t xml:space="preserve"> algoritme</w:t>
+      </w:r>
+      <w:r>
+        <w:t xml:space="preserve"> de hoogste Hit/miss ratio zal leveren. Er wordt bij de </w:t>
+      </w:r>
+      <w:proofErr w:type="spellStart"/>
+      <w:r>
+        <w:rPr>
+          <w:i/>
+          <w:iCs/>
         </w:rPr>
         <w:t>Luma</w:t>
       </w:r>
-      <w:r>
-        <w:rPr>
-          <w:sz w:val="18"/>
-          <w:szCs w:val="18"/>
-        </w:rPr>
-        <w:t xml:space="preserve"> resultaten extra nadruk overkleurverschil gezet, waardoor de facial recognition software gemakkelijker features zou moeten kunnen herkennen.</w:t>
-      </w:r>
-    </w:p>
-    <w:p>
-      <w:pPr>
-        <w:rPr>
-          <w:sz w:val="18"/>
-          <w:szCs w:val="18"/>
-        </w:rPr>
-      </w:pPr>
-    </w:p>
-    <w:p>
-      <w:pPr>
-        <w:rPr>
-          <w:sz w:val="18"/>
-          <w:szCs w:val="18"/>
-        </w:rPr>
-      </w:pPr>
-    </w:p>
-    <w:p>
-      <w:pPr>
-        <w:rPr>
-          <w:sz w:val="18"/>
-          <w:szCs w:val="18"/>
-        </w:rPr>
-      </w:pPr>
-    </w:p>
-    <w:p>
-      <w:pPr>
-        <w:rPr>
-          <w:sz w:val="18"/>
-          <w:szCs w:val="18"/>
-        </w:rPr>
-      </w:pPr>
-    </w:p>
-    <w:p>
-      <w:pPr>
-        <w:rPr>
-          <w:sz w:val="18"/>
-          <w:szCs w:val="18"/>
-        </w:rPr>
-      </w:pPr>
-    </w:p>
-    <w:p>
-      <w:pPr>
-        <w:rPr>
-          <w:sz w:val="18"/>
-          <w:szCs w:val="18"/>
-        </w:rPr>
-      </w:pPr>
-    </w:p>
-    <w:p>
-      <w:pPr>
-        <w:rPr>
-          <w:sz w:val="18"/>
-          <w:szCs w:val="18"/>
-        </w:rPr>
-      </w:pPr>
-    </w:p>
-    <w:p>
-      <w:pPr>
-        <w:rPr>
-          <w:sz w:val="18"/>
-          <w:szCs w:val="18"/>
-        </w:rPr>
-      </w:pPr>
-    </w:p>
-    <w:p>
-      <w:pPr>
-        <w:rPr>
-          <w:sz w:val="18"/>
-          <w:szCs w:val="18"/>
-        </w:rPr>
-      </w:pPr>
-    </w:p>
+      <w:proofErr w:type="spellEnd"/>
+      <w:r>
+        <w:t xml:space="preserve"> resultaten extra nadruk overkleurverschil gezet, waardoor de facial </w:t>
+      </w:r>
+      <w:proofErr w:type="spellStart"/>
+      <w:r>
+        <w:t>recognition</w:t>
+      </w:r>
+      <w:proofErr w:type="spellEnd"/>
+      <w:r>
+        <w:t xml:space="preserve"> software gemakkelijker features zou moeten kunnen herkennen.</w:t>
+      </w:r>
+    </w:p>
+    <w:p>
+      <w:r>
+        <w:br/>
+      </w:r>
+    </w:p>
+    <w:p/>
+    <w:p/>
     <w:p>
       <w:pPr>
         <w:pStyle w:val="Heading1"/>
@@ -600,49 +423,37 @@
           <w:szCs w:val="24"/>
         </w:rPr>
       </w:pPr>
-      <w:r>
+    </w:p>
+    <w:p>
+      <w:pPr>
+        <w:pStyle w:val="Heading1"/>
         <w:rPr>
           <w:sz w:val="24"/>
           <w:szCs w:val="24"/>
         </w:rPr>
-        <w:lastRenderedPageBreak/>
+      </w:pPr>
+      <w:r>
+        <w:rPr>
+          <w:sz w:val="24"/>
+          <w:szCs w:val="24"/>
+        </w:rPr>
         <w:t>Werkwijze</w:t>
       </w:r>
     </w:p>
     <w:p>
-      <w:pPr>
-        <w:rPr>
-          <w:sz w:val="18"/>
-          <w:szCs w:val="18"/>
-        </w:rPr>
-      </w:pPr>
-      <w:r>
-        <w:rPr>
-          <w:sz w:val="18"/>
-          <w:szCs w:val="18"/>
-        </w:rPr>
+      <w:r>
         <w:t>Voor dit onderzoek worden de volgende algoritmes</w:t>
       </w:r>
       <w:r>
         <w:rPr>
-          <w:sz w:val="18"/>
-          <w:szCs w:val="18"/>
           <w:vertAlign w:val="superscript"/>
         </w:rPr>
         <w:t>1</w:t>
       </w:r>
       <w:r>
-        <w:rPr>
-          <w:sz w:val="18"/>
-          <w:szCs w:val="18"/>
-        </w:rPr>
         <w:t xml:space="preserve"> getest</w:t>
       </w:r>
       <w:r>
-        <w:rPr>
-          <w:sz w:val="18"/>
-          <w:szCs w:val="18"/>
-        </w:rPr>
         <w:t>:</w:t>
       </w:r>
     </w:p>
@@ -654,8 +465,6 @@
           <w:numId w:val="3"/>
         </w:numPr>
         <w:rPr>
-          <w:sz w:val="18"/>
-          <w:szCs w:val="18"/>
           <w:lang w:val="en-US"/>
         </w:rPr>
       </w:pPr>
@@ -663,40 +472,30 @@
         <w:rPr>
           <w:b/>
           <w:bCs/>
-          <w:sz w:val="18"/>
-          <w:szCs w:val="18"/>
           <w:lang w:val="en-US"/>
         </w:rPr>
         <w:t>Intensity Algorithm</w:t>
       </w:r>
       <w:r>
         <w:rPr>
-          <w:sz w:val="18"/>
-          <w:szCs w:val="18"/>
           <w:lang w:val="en-US"/>
         </w:rPr>
         <w:t xml:space="preserve"> </w:t>
       </w:r>
       <w:r>
         <w:rPr>
-          <w:sz w:val="18"/>
-          <w:szCs w:val="18"/>
           <w:lang w:val="en-US"/>
         </w:rPr>
         <w:br/>
       </w:r>
       <w:r>
         <w:rPr>
-          <w:sz w:val="18"/>
-          <w:szCs w:val="18"/>
           <w:lang w:val="en-US"/>
         </w:rPr>
         <w:t xml:space="preserve">             </w:t>
       </w:r>
       <w:r>
         <w:rPr>
-          <w:sz w:val="18"/>
-          <w:szCs w:val="18"/>
           <w:lang w:val="en-US"/>
         </w:rPr>
         <w:t>Result = ((1/3) * (R + G + B))</w:t>
@@ -705,8 +504,6 @@
         <w:rPr>
           <w:i/>
           <w:iCs/>
-          <w:sz w:val="18"/>
-          <w:szCs w:val="18"/>
           <w:lang w:val="en-US"/>
         </w:rPr>
         <w:t xml:space="preserve"> </w:t>
@@ -720,8 +517,6 @@
           <w:numId w:val="3"/>
         </w:numPr>
         <w:rPr>
-          <w:sz w:val="18"/>
-          <w:szCs w:val="18"/>
           <w:lang w:val="en-US"/>
         </w:rPr>
       </w:pPr>
@@ -729,40 +524,30 @@
         <w:rPr>
           <w:b/>
           <w:bCs/>
-          <w:sz w:val="18"/>
-          <w:szCs w:val="18"/>
           <w:lang w:val="en-US"/>
         </w:rPr>
         <w:t>Value Algorithm</w:t>
       </w:r>
       <w:r>
         <w:rPr>
-          <w:sz w:val="18"/>
-          <w:szCs w:val="18"/>
           <w:lang w:val="en-US"/>
         </w:rPr>
         <w:br/>
       </w:r>
       <w:r>
         <w:rPr>
-          <w:sz w:val="18"/>
-          <w:szCs w:val="18"/>
           <w:lang w:val="en-US"/>
         </w:rPr>
         <w:t xml:space="preserve">             </w:t>
       </w:r>
       <w:r>
         <w:rPr>
-          <w:sz w:val="18"/>
-          <w:szCs w:val="18"/>
           <w:lang w:val="en-US"/>
         </w:rPr>
         <w:t xml:space="preserve">Result = </w:t>
       </w:r>
       <w:r>
         <w:rPr>
-          <w:sz w:val="18"/>
-          <w:szCs w:val="18"/>
           <w:lang w:val="en-US"/>
         </w:rPr>
         <w:t xml:space="preserve">MAX(R, G, B) </w:t>
@@ -776,8 +561,6 @@
           <w:numId w:val="3"/>
         </w:numPr>
         <w:rPr>
-          <w:sz w:val="18"/>
-          <w:szCs w:val="18"/>
           <w:lang w:val="en-US"/>
         </w:rPr>
       </w:pPr>
@@ -785,136 +568,102 @@
         <w:rPr>
           <w:b/>
           <w:bCs/>
-          <w:sz w:val="18"/>
-          <w:szCs w:val="18"/>
           <w:lang w:val="en-US"/>
         </w:rPr>
         <w:t>Luminance Algorithm</w:t>
       </w:r>
       <w:r>
         <w:rPr>
-          <w:sz w:val="18"/>
-          <w:szCs w:val="18"/>
           <w:lang w:val="en-US"/>
         </w:rPr>
         <w:t xml:space="preserve"> </w:t>
       </w:r>
       <w:r>
         <w:rPr>
-          <w:sz w:val="18"/>
-          <w:szCs w:val="18"/>
           <w:lang w:val="en-US"/>
         </w:rPr>
         <w:br/>
       </w:r>
       <w:r>
         <w:rPr>
-          <w:sz w:val="18"/>
-          <w:szCs w:val="18"/>
           <w:lang w:val="en-US"/>
         </w:rPr>
         <w:t xml:space="preserve">             </w:t>
       </w:r>
       <w:r>
         <w:rPr>
-          <w:sz w:val="18"/>
-          <w:szCs w:val="18"/>
           <w:lang w:val="en-US"/>
         </w:rPr>
         <w:t>R</w:t>
       </w:r>
       <w:r>
         <w:rPr>
-          <w:sz w:val="18"/>
-          <w:szCs w:val="18"/>
           <w:lang w:val="en-US"/>
         </w:rPr>
-        <w:t xml:space="preserve">esult = </w:t>
-      </w:r>
-      <w:r>
-        <w:rPr>
-          <w:sz w:val="18"/>
-          <w:szCs w:val="18"/>
+        <w:t>esult =</w:t>
+      </w:r>
+      <w:r>
+        <w:rPr>
           <w:lang w:val="en-US"/>
         </w:rPr>
-        <w:t xml:space="preserve">= </w:t>
-      </w:r>
-      <w:r>
-        <w:rPr>
-          <w:sz w:val="18"/>
-          <w:szCs w:val="18"/>
+        <w:t xml:space="preserve"> </w:t>
+      </w:r>
+      <w:r>
+        <w:rPr>
           <w:lang w:val="en-US"/>
         </w:rPr>
         <w:t>(</w:t>
       </w:r>
       <w:r>
         <w:rPr>
-          <w:sz w:val="18"/>
-          <w:szCs w:val="18"/>
           <w:lang w:val="en-US"/>
         </w:rPr>
         <w:t>R * 0.3</w:t>
       </w:r>
       <w:r>
         <w:rPr>
-          <w:sz w:val="18"/>
-          <w:szCs w:val="18"/>
           <w:lang w:val="en-US"/>
         </w:rPr>
         <w:t>) + (</w:t>
       </w:r>
       <w:r>
         <w:rPr>
-          <w:sz w:val="18"/>
-          <w:szCs w:val="18"/>
           <w:lang w:val="en-US"/>
         </w:rPr>
         <w:t>G * 0.59</w:t>
       </w:r>
       <w:r>
         <w:rPr>
-          <w:sz w:val="18"/>
-          <w:szCs w:val="18"/>
           <w:lang w:val="en-US"/>
         </w:rPr>
         <w:t xml:space="preserve">) + </w:t>
       </w:r>
       <w:r>
         <w:rPr>
-          <w:sz w:val="18"/>
-          <w:szCs w:val="18"/>
           <w:lang w:val="en-US"/>
         </w:rPr>
         <w:t xml:space="preserve"> </w:t>
       </w:r>
       <w:r>
         <w:rPr>
-          <w:sz w:val="18"/>
-          <w:szCs w:val="18"/>
           <w:lang w:val="en-US"/>
         </w:rPr>
         <w:t>(</w:t>
       </w:r>
       <w:r>
         <w:rPr>
-          <w:sz w:val="18"/>
-          <w:szCs w:val="18"/>
           <w:lang w:val="en-US"/>
         </w:rPr>
         <w:t>B * 0.11</w:t>
       </w:r>
       <w:r>
         <w:rPr>
-          <w:sz w:val="18"/>
-          <w:szCs w:val="18"/>
           <w:lang w:val="en-US"/>
         </w:rPr>
         <w:t>)</w:t>
       </w:r>
       <w:r>
         <w:rPr>
-          <w:sz w:val="18"/>
-          <w:szCs w:val="18"/>
           <w:lang w:val="en-US"/>
         </w:rPr>
         <w:t xml:space="preserve"> </w:t>
@@ -928,120 +677,50 @@
           <w:numId w:val="3"/>
         </w:numPr>
         <w:rPr>
-          <w:sz w:val="18"/>
-          <w:szCs w:val="18"/>
           <w:lang w:val="en-US"/>
         </w:rPr>
       </w:pPr>
+      <w:proofErr w:type="spellStart"/>
       <w:r>
         <w:rPr>
           <w:b/>
           <w:bCs/>
-          <w:sz w:val="18"/>
-          <w:szCs w:val="18"/>
           <w:lang w:val="en-US"/>
         </w:rPr>
-        <w:t>Lum</w:t>
-      </w:r>
+        <w:t>Luma</w:t>
+      </w:r>
+      <w:proofErr w:type="spellEnd"/>
       <w:r>
         <w:rPr>
           <w:b/>
           <w:bCs/>
-          <w:sz w:val="18"/>
-          <w:szCs w:val="18"/>
           <w:lang w:val="en-US"/>
         </w:rPr>
-        <w:t>a</w:t>
-      </w:r>
-      <w:r>
-        <w:rPr>
-          <w:b/>
-          <w:bCs/>
-          <w:sz w:val="18"/>
-          <w:szCs w:val="18"/>
+        <w:t xml:space="preserve"> Algorithm</w:t>
+      </w:r>
+      <w:r>
+        <w:rPr>
           <w:lang w:val="en-US"/>
         </w:rPr>
-        <w:t xml:space="preserve"> Algorithm</w:t>
-      </w:r>
-      <w:r>
-        <w:rPr>
-          <w:sz w:val="18"/>
-          <w:szCs w:val="18"/>
+        <w:t xml:space="preserve"> </w:t>
+      </w:r>
+      <w:r>
+        <w:rPr>
           <w:lang w:val="en-US"/>
         </w:rPr>
-        <w:t xml:space="preserve"> </w:t>
-      </w:r>
-      <w:r>
-        <w:rPr>
-          <w:sz w:val="18"/>
-          <w:szCs w:val="18"/>
+        <w:br/>
+      </w:r>
+      <w:r>
+        <w:rPr>
           <w:lang w:val="en-US"/>
         </w:rPr>
-        <w:br/>
-      </w:r>
-      <w:r>
-        <w:rPr>
-          <w:sz w:val="18"/>
-          <w:szCs w:val="18"/>
+        <w:t xml:space="preserve">             </w:t>
+      </w:r>
+      <w:r>
+        <w:rPr>
           <w:lang w:val="en-US"/>
         </w:rPr>
-        <w:t xml:space="preserve">             </w:t>
-      </w:r>
-      <w:r>
-        <w:rPr>
-          <w:sz w:val="18"/>
-          <w:szCs w:val="18"/>
-          <w:lang w:val="en-US"/>
-        </w:rPr>
-        <w:t>Result = (R * 0.</w:t>
-      </w:r>
-      <w:r>
-        <w:rPr>
-          <w:sz w:val="18"/>
-          <w:szCs w:val="18"/>
-          <w:lang w:val="en-US"/>
-        </w:rPr>
-        <w:t>2126</w:t>
-      </w:r>
-      <w:r>
-        <w:rPr>
-          <w:sz w:val="18"/>
-          <w:szCs w:val="18"/>
-          <w:lang w:val="en-US"/>
-        </w:rPr>
-        <w:t>) + (G * 0.</w:t>
-      </w:r>
-      <w:r>
-        <w:rPr>
-          <w:sz w:val="18"/>
-          <w:szCs w:val="18"/>
-          <w:lang w:val="en-US"/>
-        </w:rPr>
-        <w:t>7152</w:t>
-      </w:r>
-      <w:r>
-        <w:rPr>
-          <w:sz w:val="18"/>
-          <w:szCs w:val="18"/>
-          <w:lang w:val="en-US"/>
-        </w:rPr>
-        <w:t>) +  (B * 0.</w:t>
-      </w:r>
-      <w:r>
-        <w:rPr>
-          <w:sz w:val="18"/>
-          <w:szCs w:val="18"/>
-          <w:lang w:val="en-US"/>
-        </w:rPr>
-        <w:t>0722</w:t>
-      </w:r>
-      <w:r>
-        <w:rPr>
-          <w:sz w:val="18"/>
-          <w:szCs w:val="18"/>
-          <w:lang w:val="en-US"/>
-        </w:rPr>
-        <w:t>)</w:t>
+        <w:t>Result = (R * 0.2126) + (G * 0.7152) +  (B * 0.0722)</w:t>
       </w:r>
     </w:p>
     <w:p>
@@ -1051,6 +730,73 @@
           <w:ilvl w:val="0"/>
           <w:numId w:val="3"/>
         </w:numPr>
+      </w:pPr>
+      <w:r>
+        <w:rPr>
+          <w:b/>
+          <w:bCs/>
+        </w:rPr>
+        <w:t xml:space="preserve">Luster </w:t>
+      </w:r>
+      <w:proofErr w:type="spellStart"/>
+      <w:r>
+        <w:rPr>
+          <w:b/>
+          <w:bCs/>
+        </w:rPr>
+        <w:t>Algorithm</w:t>
+      </w:r>
+      <w:proofErr w:type="spellEnd"/>
+      <w:r>
+        <w:br/>
+      </w:r>
+      <w:r>
+        <w:t xml:space="preserve">             </w:t>
+      </w:r>
+      <w:proofErr w:type="spellStart"/>
+      <w:r>
+        <w:t>Result</w:t>
+      </w:r>
+      <w:proofErr w:type="spellEnd"/>
+      <w:r>
+        <w:t xml:space="preserve"> = (1/2) * (MAX(R, G, B) + MIN(R, G, B))</w:t>
+      </w:r>
+    </w:p>
+    <w:p>
+      <w:r>
+        <w:t xml:space="preserve">De verschillende algoritmes worden voor Lichtintensiteit, Saturatie en Resolutie ieder getest op een bijpassende </w:t>
+      </w:r>
+      <w:proofErr w:type="spellStart"/>
+      <w:r>
+        <w:t>testset</w:t>
+      </w:r>
+      <w:proofErr w:type="spellEnd"/>
+      <w:r>
+        <w:t xml:space="preserve">. Elke </w:t>
+      </w:r>
+      <w:proofErr w:type="spellStart"/>
+      <w:r>
+        <w:t>testset</w:t>
+      </w:r>
+      <w:proofErr w:type="spellEnd"/>
+      <w:r>
+        <w:t xml:space="preserve"> bestaat uit een verzameling van 5 verschillende portrette</w:t>
+      </w:r>
+      <w:r>
+        <w:t>n(figuur 1)</w:t>
+      </w:r>
+      <w:r>
+        <w:t>, waarvoor voor elk portret 100 versies worden getest. Deze versies lopen van een factor (0) voor foto 0 naar een factor (100) voor foto 100, waarbij de factor gelijkstaat aan de waarde levels van hun corresponderende invloed. ( figuur</w:t>
+      </w:r>
+      <w:r>
+        <w:t>2</w:t>
+      </w:r>
+      <w:r>
+        <w:t>)</w:t>
+      </w:r>
+    </w:p>
+    <w:p>
+      <w:pPr>
         <w:rPr>
           <w:sz w:val="18"/>
           <w:szCs w:val="18"/>
@@ -1058,96 +804,7 @@
       </w:pPr>
       <w:r>
         <w:rPr>
-          <w:b/>
-          <w:bCs/>
-          <w:sz w:val="18"/>
-          <w:szCs w:val="18"/>
-        </w:rPr>
-        <w:t xml:space="preserve">Luster </w:t>
-      </w:r>
-      <w:r>
-        <w:rPr>
-          <w:b/>
-          <w:bCs/>
-          <w:sz w:val="18"/>
-          <w:szCs w:val="18"/>
-        </w:rPr>
-        <w:t>Algorithm</w:t>
-      </w:r>
-      <w:r>
-        <w:rPr>
-          <w:sz w:val="18"/>
-          <w:szCs w:val="18"/>
-        </w:rPr>
-        <w:br/>
-      </w:r>
-      <w:r>
-        <w:rPr>
-          <w:sz w:val="18"/>
-          <w:szCs w:val="18"/>
-        </w:rPr>
-        <w:t xml:space="preserve">             </w:t>
-      </w:r>
-      <w:r>
-        <w:rPr>
-          <w:sz w:val="18"/>
-          <w:szCs w:val="18"/>
-        </w:rPr>
-        <w:t>Result = (1/2) * (MAX(R, G, B) + MIN(R, G, B))</w:t>
-      </w:r>
-    </w:p>
-    <w:p>
-      <w:pPr>
-        <w:rPr>
-          <w:sz w:val="18"/>
-          <w:szCs w:val="18"/>
-        </w:rPr>
-      </w:pPr>
-      <w:r>
-        <w:rPr>
-          <w:sz w:val="18"/>
-          <w:szCs w:val="18"/>
-        </w:rPr>
-        <w:t>De verschillende algoritmes worden voor Lichtintensiteit, Saturatie en Resolutie ieder getest op een bijpassende testset. Elke testset bestaat uit een verzameling van 5 verschillende portrette</w:t>
-      </w:r>
-      <w:r>
-        <w:rPr>
-          <w:sz w:val="18"/>
-          <w:szCs w:val="18"/>
-        </w:rPr>
-        <w:t>n(figuur 1)</w:t>
-      </w:r>
-      <w:r>
-        <w:rPr>
-          <w:sz w:val="18"/>
-          <w:szCs w:val="18"/>
-        </w:rPr>
-        <w:t>, waarvoor voor elk portret 100 versies worden getest. Deze versies lopen van een factor (0) voor foto 0 naar een factor (100) voor foto 100, waarbij de factor gelijkstaat aan de waarde levels van hun corresponderende invloed. ( figuur</w:t>
-      </w:r>
-      <w:r>
-        <w:rPr>
-          <w:sz w:val="18"/>
-          <w:szCs w:val="18"/>
-        </w:rPr>
-        <w:t>2</w:t>
-      </w:r>
-      <w:r>
-        <w:rPr>
-          <w:sz w:val="18"/>
-          <w:szCs w:val="18"/>
-        </w:rPr>
-        <w:t>)</w:t>
-      </w:r>
-    </w:p>
-    <w:p>
-      <w:pPr>
-        <w:rPr>
-          <w:sz w:val="18"/>
-          <w:szCs w:val="18"/>
-        </w:rPr>
-      </w:pPr>
-      <w:r>
-        <w:rPr>
+          <w:noProof/>
           <w:sz w:val="18"/>
           <w:szCs w:val="18"/>
         </w:rPr>
@@ -1284,17 +941,7 @@
                                 <w:sz w:val="24"/>
                                 <w:szCs w:val="24"/>
                               </w:rPr>
-                              <w:t xml:space="preserve">Figuur </w:t>
-                            </w:r>
-                            <w:r>
-                              <w:rPr>
-                                <w:i/>
-                                <w:iCs/>
-                                <w:color w:val="4472C4" w:themeColor="accent1"/>
-                                <w:sz w:val="24"/>
-                                <w:szCs w:val="24"/>
-                              </w:rPr>
-                              <w:t>1</w:t>
+                              <w:t>Figuur 1</w:t>
                             </w:r>
                           </w:p>
                         </w:txbxContent>
@@ -1346,17 +993,7 @@
                           <w:sz w:val="24"/>
                           <w:szCs w:val="24"/>
                         </w:rPr>
-                        <w:t xml:space="preserve">Figuur </w:t>
-                      </w:r>
-                      <w:r>
-                        <w:rPr>
-                          <w:i/>
-                          <w:iCs/>
-                          <w:color w:val="4472C4" w:themeColor="accent1"/>
-                          <w:sz w:val="24"/>
-                          <w:szCs w:val="24"/>
-                        </w:rPr>
-                        <w:t>1</w:t>
+                        <w:t>Figuur 1</w:t>
                       </w:r>
                     </w:p>
                   </w:txbxContent>
@@ -1386,6 +1023,9 @@
     </w:p>
     <w:p>
       <w:r>
+        <w:rPr>
+          <w:noProof/>
+        </w:rPr>
         <w:drawing>
           <wp:anchor distT="0" distB="0" distL="114300" distR="114300" simplePos="0" relativeHeight="251666432" behindDoc="1" locked="0" layoutInCell="1" allowOverlap="1" wp14:anchorId="664F25A4" wp14:editId="257C0D73">
             <wp:simplePos x="0" y="0"/>
@@ -1599,16 +1239,150 @@
         </mc:AlternateContent>
       </w:r>
     </w:p>
-    <w:p>
-      <w:r>
+    <w:p/>
+    <w:p/>
+    <w:p>
+      <w:r>
+        <w:rPr>
+          <w:noProof/>
+        </w:rPr>
+        <w:lastRenderedPageBreak/>
+        <mc:AlternateContent>
+          <mc:Choice Requires="wps">
+            <w:drawing>
+              <wp:anchor distT="91440" distB="91440" distL="114300" distR="114300" simplePos="0" relativeHeight="251673600" behindDoc="0" locked="0" layoutInCell="1" allowOverlap="1" wp14:anchorId="0B841E12" wp14:editId="27966D8E">
+                <wp:simplePos x="0" y="0"/>
+                <wp:positionH relativeFrom="margin">
+                  <wp:align>left</wp:align>
+                </wp:positionH>
+                <wp:positionV relativeFrom="paragraph">
+                  <wp:posOffset>461010</wp:posOffset>
+                </wp:positionV>
+                <wp:extent cx="762000" cy="1403985"/>
+                <wp:effectExtent l="0" t="0" r="0" b="0"/>
+                <wp:wrapTopAndBottom/>
+                <wp:docPr id="9" name="Text Box 2"/>
+                <wp:cNvGraphicFramePr>
+                  <a:graphicFrameLocks xmlns:a="http://schemas.openxmlformats.org/drawingml/2006/main"/>
+                </wp:cNvGraphicFramePr>
+                <a:graphic xmlns:a="http://schemas.openxmlformats.org/drawingml/2006/main">
+                  <a:graphicData uri="http://schemas.microsoft.com/office/word/2010/wordprocessingShape">
+                    <wps:wsp>
+                      <wps:cNvSpPr txBox="1">
+                        <a:spLocks noChangeArrowheads="1"/>
+                      </wps:cNvSpPr>
+                      <wps:spPr bwMode="auto">
+                        <a:xfrm>
+                          <a:off x="0" y="0"/>
+                          <a:ext cx="762000" cy="1403985"/>
+                        </a:xfrm>
+                        <a:prstGeom prst="rect">
+                          <a:avLst/>
+                        </a:prstGeom>
+                        <a:noFill/>
+                        <a:ln w="9525">
+                          <a:noFill/>
+                          <a:miter lim="800000"/>
+                          <a:headEnd/>
+                          <a:tailEnd/>
+                        </a:ln>
+                      </wps:spPr>
+                      <wps:txbx>
+                        <w:txbxContent>
+                          <w:p>
+                            <w:pPr>
+                              <w:pBdr>
+                                <w:top w:val="single" w:sz="24" w:space="8" w:color="4472C4" w:themeColor="accent1"/>
+                                <w:bottom w:val="single" w:sz="24" w:space="8" w:color="4472C4" w:themeColor="accent1"/>
+                              </w:pBdr>
+                              <w:spacing w:after="0"/>
+                              <w:rPr>
+                                <w:i/>
+                                <w:iCs/>
+                                <w:color w:val="4472C4" w:themeColor="accent1"/>
+                                <w:sz w:val="24"/>
+                                <w:lang w:val="en-US"/>
+                              </w:rPr>
+                            </w:pPr>
+                            <w:r>
+                              <w:rPr>
+                                <w:i/>
+                                <w:iCs/>
+                                <w:color w:val="4472C4" w:themeColor="accent1"/>
+                                <w:sz w:val="24"/>
+                                <w:szCs w:val="24"/>
+                              </w:rPr>
+                              <w:t>Figuur 3</w:t>
+                            </w:r>
+                          </w:p>
+                        </w:txbxContent>
+                      </wps:txbx>
+                      <wps:bodyPr rot="0" vert="horz" wrap="square" lIns="91440" tIns="45720" rIns="91440" bIns="45720" anchor="t" anchorCtr="0">
+                        <a:spAutoFit/>
+                      </wps:bodyPr>
+                    </wps:wsp>
+                  </a:graphicData>
+                </a:graphic>
+                <wp14:sizeRelH relativeFrom="margin">
+                  <wp14:pctWidth>0</wp14:pctWidth>
+                </wp14:sizeRelH>
+                <wp14:sizeRelV relativeFrom="margin">
+                  <wp14:pctHeight>20000</wp14:pctHeight>
+                </wp14:sizeRelV>
+              </wp:anchor>
+            </w:drawing>
+          </mc:Choice>
+          <mc:Fallback>
+            <w:pict>
+              <v:shape w14:anchorId="0B841E12" id="_x0000_s1028" type="#_x0000_t202" style="position:absolute;margin-left:0;margin-top:36.3pt;width:60pt;height:110.55pt;z-index:251673600;visibility:visible;mso-wrap-style:square;mso-width-percent:0;mso-height-percent:200;mso-wrap-distance-left:9pt;mso-wrap-distance-top:7.2pt;mso-wrap-distance-right:9pt;mso-wrap-distance-bottom:7.2pt;mso-position-horizontal:left;mso-position-horizontal-relative:margin;mso-position-vertical:absolute;mso-position-vertical-relative:text;mso-width-percent:0;mso-height-percent:200;mso-width-relative:margin;mso-height-relative:margin;v-text-anchor:top" o:gfxdata="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" filled="f" stroked="f">
+                <v:textbox style="mso-fit-shape-to-text:t">
+                  <w:txbxContent>
+                    <w:p>
+                      <w:pPr>
+                        <w:pBdr>
+                          <w:top w:val="single" w:sz="24" w:space="8" w:color="4472C4" w:themeColor="accent1"/>
+                          <w:bottom w:val="single" w:sz="24" w:space="8" w:color="4472C4" w:themeColor="accent1"/>
+                        </w:pBdr>
+                        <w:spacing w:after="0"/>
+                        <w:rPr>
+                          <w:i/>
+                          <w:iCs/>
+                          <w:color w:val="4472C4" w:themeColor="accent1"/>
+                          <w:sz w:val="24"/>
+                          <w:lang w:val="en-US"/>
+                        </w:rPr>
+                      </w:pPr>
+                      <w:r>
+                        <w:rPr>
+                          <w:i/>
+                          <w:iCs/>
+                          <w:color w:val="4472C4" w:themeColor="accent1"/>
+                          <w:sz w:val="24"/>
+                          <w:szCs w:val="24"/>
+                        </w:rPr>
+                        <w:t>Figuur 3</w:t>
+                      </w:r>
+                    </w:p>
+                  </w:txbxContent>
+                </v:textbox>
+                <w10:wrap type="topAndBottom" anchorx="margin"/>
+              </v:shape>
+            </w:pict>
+          </mc:Fallback>
+        </mc:AlternateContent>
+      </w:r>
+      <w:r>
+        <w:rPr>
+          <w:noProof/>
+        </w:rPr>
         <w:drawing>
-          <wp:anchor distT="0" distB="0" distL="114300" distR="114300" simplePos="0" relativeHeight="251667456" behindDoc="1" locked="0" layoutInCell="1" allowOverlap="1" wp14:anchorId="241BB8E1" wp14:editId="1FB18D86">
+          <wp:anchor distT="0" distB="0" distL="114300" distR="114300" simplePos="0" relativeHeight="251667456" behindDoc="1" locked="0" layoutInCell="1" allowOverlap="1" wp14:anchorId="241BB8E1" wp14:editId="78976608">
             <wp:simplePos x="0" y="0"/>
             <wp:positionH relativeFrom="column">
-              <wp:posOffset>1089025</wp:posOffset>
+              <wp:posOffset>1029758</wp:posOffset>
             </wp:positionH>
             <wp:positionV relativeFrom="paragraph">
-              <wp:posOffset>972236</wp:posOffset>
+              <wp:posOffset>70062</wp:posOffset>
             </wp:positionV>
             <wp:extent cx="3167380" cy="1260475"/>
             <wp:effectExtent l="0" t="0" r="0" b="0"/>
@@ -1669,17 +1443,147 @@
     <w:p/>
     <w:p/>
     <w:p/>
-    <w:p/>
-    <w:p>
-      <w:r>
+    <w:p>
+      <w:r>
+        <w:rPr>
+          <w:noProof/>
+        </w:rPr>
+        <mc:AlternateContent>
+          <mc:Choice Requires="wps">
+            <w:drawing>
+              <wp:anchor distT="91440" distB="91440" distL="114300" distR="114300" simplePos="0" relativeHeight="251675648" behindDoc="0" locked="0" layoutInCell="1" allowOverlap="1" wp14:anchorId="0C9DD483" wp14:editId="1D945C59">
+                <wp:simplePos x="0" y="0"/>
+                <wp:positionH relativeFrom="margin">
+                  <wp:align>left</wp:align>
+                </wp:positionH>
+                <wp:positionV relativeFrom="paragraph">
+                  <wp:posOffset>522605</wp:posOffset>
+                </wp:positionV>
+                <wp:extent cx="762000" cy="1403985"/>
+                <wp:effectExtent l="0" t="0" r="0" b="0"/>
+                <wp:wrapTopAndBottom/>
+                <wp:docPr id="10" name="Text Box 2"/>
+                <wp:cNvGraphicFramePr>
+                  <a:graphicFrameLocks xmlns:a="http://schemas.openxmlformats.org/drawingml/2006/main"/>
+                </wp:cNvGraphicFramePr>
+                <a:graphic xmlns:a="http://schemas.openxmlformats.org/drawingml/2006/main">
+                  <a:graphicData uri="http://schemas.microsoft.com/office/word/2010/wordprocessingShape">
+                    <wps:wsp>
+                      <wps:cNvSpPr txBox="1">
+                        <a:spLocks noChangeArrowheads="1"/>
+                      </wps:cNvSpPr>
+                      <wps:spPr bwMode="auto">
+                        <a:xfrm>
+                          <a:off x="0" y="0"/>
+                          <a:ext cx="762000" cy="1403985"/>
+                        </a:xfrm>
+                        <a:prstGeom prst="rect">
+                          <a:avLst/>
+                        </a:prstGeom>
+                        <a:noFill/>
+                        <a:ln w="9525">
+                          <a:noFill/>
+                          <a:miter lim="800000"/>
+                          <a:headEnd/>
+                          <a:tailEnd/>
+                        </a:ln>
+                      </wps:spPr>
+                      <wps:txbx>
+                        <w:txbxContent>
+                          <w:p>
+                            <w:pPr>
+                              <w:pBdr>
+                                <w:top w:val="single" w:sz="24" w:space="8" w:color="4472C4" w:themeColor="accent1"/>
+                                <w:bottom w:val="single" w:sz="24" w:space="8" w:color="4472C4" w:themeColor="accent1"/>
+                              </w:pBdr>
+                              <w:spacing w:after="0"/>
+                              <w:rPr>
+                                <w:i/>
+                                <w:iCs/>
+                                <w:color w:val="4472C4" w:themeColor="accent1"/>
+                                <w:sz w:val="24"/>
+                                <w:lang w:val="en-US"/>
+                              </w:rPr>
+                            </w:pPr>
+                            <w:r>
+                              <w:rPr>
+                                <w:i/>
+                                <w:iCs/>
+                                <w:color w:val="4472C4" w:themeColor="accent1"/>
+                                <w:sz w:val="24"/>
+                                <w:szCs w:val="24"/>
+                              </w:rPr>
+                              <w:t>Figuur 4</w:t>
+                            </w:r>
+                          </w:p>
+                        </w:txbxContent>
+                      </wps:txbx>
+                      <wps:bodyPr rot="0" vert="horz" wrap="square" lIns="91440" tIns="45720" rIns="91440" bIns="45720" anchor="t" anchorCtr="0">
+                        <a:spAutoFit/>
+                      </wps:bodyPr>
+                    </wps:wsp>
+                  </a:graphicData>
+                </a:graphic>
+                <wp14:sizeRelH relativeFrom="margin">
+                  <wp14:pctWidth>0</wp14:pctWidth>
+                </wp14:sizeRelH>
+                <wp14:sizeRelV relativeFrom="margin">
+                  <wp14:pctHeight>20000</wp14:pctHeight>
+                </wp14:sizeRelV>
+              </wp:anchor>
+            </w:drawing>
+          </mc:Choice>
+          <mc:Fallback>
+            <w:pict>
+              <v:shape w14:anchorId="0C9DD483" id="_x0000_s1029" type="#_x0000_t202" style="position:absolute;margin-left:0;margin-top:41.15pt;width:60pt;height:110.55pt;z-index:251675648;visibility:visible;mso-wrap-style:square;mso-width-percent:0;mso-height-percent:200;mso-wrap-distance-left:9pt;mso-wrap-distance-top:7.2pt;mso-wrap-distance-right:9pt;mso-wrap-distance-bottom:7.2pt;mso-position-horizontal:left;mso-position-horizontal-relative:margin;mso-position-vertical:absolute;mso-position-vertical-relative:text;mso-width-percent:0;mso-height-percent:200;mso-width-relative:margin;mso-height-relative:margin;v-text-anchor:top" o:gfxdata="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" filled="f" stroked="f">
+                <v:textbox style="mso-fit-shape-to-text:t">
+                  <w:txbxContent>
+                    <w:p>
+                      <w:pPr>
+                        <w:pBdr>
+                          <w:top w:val="single" w:sz="24" w:space="8" w:color="4472C4" w:themeColor="accent1"/>
+                          <w:bottom w:val="single" w:sz="24" w:space="8" w:color="4472C4" w:themeColor="accent1"/>
+                        </w:pBdr>
+                        <w:spacing w:after="0"/>
+                        <w:rPr>
+                          <w:i/>
+                          <w:iCs/>
+                          <w:color w:val="4472C4" w:themeColor="accent1"/>
+                          <w:sz w:val="24"/>
+                          <w:lang w:val="en-US"/>
+                        </w:rPr>
+                      </w:pPr>
+                      <w:r>
+                        <w:rPr>
+                          <w:i/>
+                          <w:iCs/>
+                          <w:color w:val="4472C4" w:themeColor="accent1"/>
+                          <w:sz w:val="24"/>
+                          <w:szCs w:val="24"/>
+                        </w:rPr>
+                        <w:t>Figuur 4</w:t>
+                      </w:r>
+                    </w:p>
+                  </w:txbxContent>
+                </v:textbox>
+                <w10:wrap type="topAndBottom" anchorx="margin"/>
+              </v:shape>
+            </w:pict>
+          </mc:Fallback>
+        </mc:AlternateContent>
+      </w:r>
+      <w:r>
+        <w:rPr>
+          <w:noProof/>
+        </w:rPr>
         <w:drawing>
-          <wp:anchor distT="0" distB="0" distL="114300" distR="114300" simplePos="0" relativeHeight="251668480" behindDoc="1" locked="0" layoutInCell="1" allowOverlap="1" wp14:anchorId="1193AB08" wp14:editId="13845663">
+          <wp:anchor distT="0" distB="0" distL="114300" distR="114300" simplePos="0" relativeHeight="251668480" behindDoc="1" locked="0" layoutInCell="1" allowOverlap="1" wp14:anchorId="1193AB08" wp14:editId="0B25416F">
             <wp:simplePos x="0" y="0"/>
             <wp:positionH relativeFrom="margin">
-              <wp:posOffset>1102995</wp:posOffset>
+              <wp:posOffset>1109701</wp:posOffset>
             </wp:positionH>
             <wp:positionV relativeFrom="paragraph">
-              <wp:posOffset>79833</wp:posOffset>
+              <wp:posOffset>4165</wp:posOffset>
             </wp:positionV>
             <wp:extent cx="3174365" cy="1270000"/>
             <wp:effectExtent l="0" t="0" r="6985" b="6350"/>
@@ -1741,9 +1645,11 @@
     <w:p/>
     <w:p/>
     <w:p/>
-    <w:p>
-      <w:r>
-        <w:lastRenderedPageBreak/>
+    <w:p/>
+    <w:p/>
+    <w:p/>
+    <w:p>
+      <w:r>
         <w:t>De algoritmes worden op de volgende wijze individueel getest:</w:t>
       </w:r>
     </w:p>
@@ -1756,7 +1662,29 @@
         </w:numPr>
       </w:pPr>
       <w:r>
-        <w:t>Verwerk de algoritme in de facial recognition software als grayscale conversie wijze.</w:t>
+        <w:t xml:space="preserve">Verwerk </w:t>
+      </w:r>
+      <w:r>
+        <w:t>het</w:t>
+      </w:r>
+      <w:r>
+        <w:t xml:space="preserve"> algoritme in de facial </w:t>
+      </w:r>
+      <w:proofErr w:type="spellStart"/>
+      <w:r>
+        <w:t>recognition</w:t>
+      </w:r>
+      <w:proofErr w:type="spellEnd"/>
+      <w:r>
+        <w:t xml:space="preserve"> software als </w:t>
+      </w:r>
+      <w:proofErr w:type="spellStart"/>
+      <w:r>
+        <w:t>grayscale</w:t>
+      </w:r>
+      <w:proofErr w:type="spellEnd"/>
+      <w:r>
+        <w:t xml:space="preserve"> conversie wijze.</w:t>
       </w:r>
     </w:p>
     <w:p>
@@ -1768,13 +1696,24 @@
         </w:numPr>
       </w:pPr>
       <w:r>
-        <w:t xml:space="preserve">Laad van de eerste verzameling portretfoto (0) in en gebruik het huidige algoritme om dit portret </w:t>
+        <w:t>Laad van de eerste verzameling portretfoto</w:t>
+      </w:r>
+      <w:r>
+        <w:t>’s</w:t>
+      </w:r>
+      <w:r>
+        <w:t xml:space="preserve"> (0) in en gebruik het huidige algoritme om dit portret </w:t>
       </w:r>
       <w:r>
         <w:t xml:space="preserve">te verwerken tot </w:t>
       </w:r>
-      <w:r>
-        <w:t>grayscale.</w:t>
+      <w:proofErr w:type="spellStart"/>
+      <w:r>
+        <w:t>grayscale</w:t>
+      </w:r>
+      <w:proofErr w:type="spellEnd"/>
+      <w:r>
+        <w:t>.</w:t>
       </w:r>
     </w:p>
     <w:p>
@@ -1786,7 +1725,21 @@
         </w:numPr>
       </w:pPr>
       <w:r>
-        <w:t>Verwerk de foto door het facial recognition software en notee</w:t>
+        <w:t xml:space="preserve">Verwerk de foto door </w:t>
+      </w:r>
+      <w:r>
+        <w:t>de</w:t>
+      </w:r>
+      <w:r>
+        <w:t xml:space="preserve"> facial </w:t>
+      </w:r>
+      <w:proofErr w:type="spellStart"/>
+      <w:r>
+        <w:t>recognition</w:t>
+      </w:r>
+      <w:proofErr w:type="spellEnd"/>
+      <w:r>
+        <w:t xml:space="preserve"> software en notee</w:t>
       </w:r>
       <w:r>
         <w:t>r</w:t>
@@ -1804,7 +1757,13 @@
         </w:numPr>
       </w:pPr>
       <w:r>
-        <w:t>Herhaal stap 3 10 keer</w:t>
+        <w:t>Herhaal stap 3</w:t>
+      </w:r>
+      <w:r>
+        <w:t>,</w:t>
+      </w:r>
+      <w:r>
+        <w:t xml:space="preserve"> 10 keer</w:t>
       </w:r>
       <w:r>
         <w:rPr>
@@ -1834,62 +1793,403 @@
         <w:t>Herhaal nu stap 1 tot en met 4 voor elk portret in de testsets en verwerk deze in een overzichtelijke tabel en grafiek</w:t>
       </w:r>
     </w:p>
+    <w:p>
+      <w:pPr>
+        <w:pStyle w:val="Heading1"/>
+      </w:pPr>
+    </w:p>
+    <w:p>
+      <w:pPr>
+        <w:pStyle w:val="Heading1"/>
+      </w:pPr>
+      <w:r>
+        <w:t>Resultaten</w:t>
+      </w:r>
+    </w:p>
+    <w:p>
+      <w:r>
+        <w:t xml:space="preserve">De resultaten hebben wij zo overzichtelijk mogelijk gemaakt door bij elke stap van de facial </w:t>
+      </w:r>
+      <w:proofErr w:type="spellStart"/>
+      <w:r>
+        <w:t>recognition</w:t>
+      </w:r>
+      <w:proofErr w:type="spellEnd"/>
+      <w:r>
+        <w:t xml:space="preserve"> software een nummertje toe te kennen.  Bij nummer </w:t>
+      </w:r>
+      <w:r>
+        <w:t>12</w:t>
+      </w:r>
+      <w:r>
+        <w:t xml:space="preserve"> heeft de software het plaatje kunnen herkennen</w:t>
+      </w:r>
+      <w:r>
+        <w:t xml:space="preserve"> en alles kunnen lokaliseren.</w:t>
+      </w:r>
+      <w:r>
+        <w:t xml:space="preserve"> De lager dit nummer, </w:t>
+      </w:r>
+      <w:r>
+        <w:t>de minder stappen zijn gelukt</w:t>
+      </w:r>
+    </w:p>
+    <w:p>
+      <w:pPr>
+        <w:pStyle w:val="Heading1"/>
+      </w:pPr>
+      <w:r>
+        <w:t>Resultaten</w:t>
+      </w:r>
+      <w:r>
+        <w:t xml:space="preserve"> Lichtintensiteit</w:t>
+      </w:r>
+    </w:p>
+    <w:p>
+      <w:r>
+        <w:rPr>
+          <w:noProof/>
+        </w:rPr>
+        <w:drawing>
+          <wp:inline distT="0" distB="0" distL="0" distR="0" wp14:anchorId="4FF7EAF5" wp14:editId="289C1716">
+            <wp:extent cx="6629359" cy="4635500"/>
+            <wp:effectExtent l="0" t="0" r="635" b="0"/>
+            <wp:docPr id="2" name="Afbeelding 2"/>
+            <wp:cNvGraphicFramePr>
+              <a:graphicFrameLocks xmlns:a="http://schemas.openxmlformats.org/drawingml/2006/main" noChangeAspect="1"/>
+            </wp:cNvGraphicFramePr>
+            <a:graphic xmlns:a="http://schemas.openxmlformats.org/drawingml/2006/main">
+              <a:graphicData uri="http://schemas.openxmlformats.org/drawingml/2006/picture">
+                <pic:pic xmlns:pic="http://schemas.openxmlformats.org/drawingml/2006/picture">
+                  <pic:nvPicPr>
+                    <pic:cNvPr id="0" name="Picture 1"/>
+                    <pic:cNvPicPr>
+                      <a:picLocks noChangeAspect="1" noChangeArrowheads="1"/>
+                    </pic:cNvPicPr>
+                  </pic:nvPicPr>
+                  <pic:blipFill>
+                    <a:blip r:embed="rId11">
+                      <a:extLst>
+                        <a:ext uri="{28A0092B-C50C-407E-A947-70E740481C1C}">
+                          <a14:useLocalDpi xmlns:a14="http://schemas.microsoft.com/office/drawing/2010/main" val="0"/>
+                        </a:ext>
+                      </a:extLst>
+                    </a:blip>
+                    <a:srcRect/>
+                    <a:stretch>
+                      <a:fillRect/>
+                    </a:stretch>
+                  </pic:blipFill>
+                  <pic:spPr bwMode="auto">
+                    <a:xfrm>
+                      <a:off x="0" y="0"/>
+                      <a:ext cx="6629359" cy="4635500"/>
+                    </a:xfrm>
+                    <a:prstGeom prst="rect">
+                      <a:avLst/>
+                    </a:prstGeom>
+                    <a:noFill/>
+                    <a:ln>
+                      <a:noFill/>
+                    </a:ln>
+                  </pic:spPr>
+                </pic:pic>
+              </a:graphicData>
+            </a:graphic>
+          </wp:inline>
+        </w:drawing>
+      </w:r>
+    </w:p>
+    <w:p>
+      <w:pPr>
+        <w:pStyle w:val="Heading1"/>
+      </w:pPr>
+    </w:p>
+    <w:p>
+      <w:pPr>
+        <w:pStyle w:val="Heading1"/>
+      </w:pPr>
+      <w:r>
+        <w:t>Resultaten</w:t>
+      </w:r>
+      <w:r>
+        <w:t xml:space="preserve"> Saturatie</w:t>
+      </w:r>
+    </w:p>
+    <w:p>
+      <w:r>
+        <w:rPr>
+          <w:noProof/>
+        </w:rPr>
+        <w:drawing>
+          <wp:inline distT="0" distB="0" distL="0" distR="0" wp14:anchorId="127AC085" wp14:editId="19CEA6D6">
+            <wp:extent cx="6741553" cy="4640580"/>
+            <wp:effectExtent l="0" t="0" r="2540" b="7620"/>
+            <wp:docPr id="3" name="Afbeelding 3"/>
+            <wp:cNvGraphicFramePr>
+              <a:graphicFrameLocks xmlns:a="http://schemas.openxmlformats.org/drawingml/2006/main" noChangeAspect="1"/>
+            </wp:cNvGraphicFramePr>
+            <a:graphic xmlns:a="http://schemas.openxmlformats.org/drawingml/2006/main">
+              <a:graphicData uri="http://schemas.openxmlformats.org/drawingml/2006/picture">
+                <pic:pic xmlns:pic="http://schemas.openxmlformats.org/drawingml/2006/picture">
+                  <pic:nvPicPr>
+                    <pic:cNvPr id="0" name="Picture 3"/>
+                    <pic:cNvPicPr>
+                      <a:picLocks noChangeAspect="1" noChangeArrowheads="1"/>
+                    </pic:cNvPicPr>
+                  </pic:nvPicPr>
+                  <pic:blipFill>
+                    <a:blip r:embed="rId12">
+                      <a:extLst>
+                        <a:ext uri="{28A0092B-C50C-407E-A947-70E740481C1C}">
+                          <a14:useLocalDpi xmlns:a14="http://schemas.microsoft.com/office/drawing/2010/main" val="0"/>
+                        </a:ext>
+                      </a:extLst>
+                    </a:blip>
+                    <a:srcRect/>
+                    <a:stretch>
+                      <a:fillRect/>
+                    </a:stretch>
+                  </pic:blipFill>
+                  <pic:spPr bwMode="auto">
+                    <a:xfrm>
+                      <a:off x="0" y="0"/>
+                      <a:ext cx="6741553" cy="4640580"/>
+                    </a:xfrm>
+                    <a:prstGeom prst="rect">
+                      <a:avLst/>
+                    </a:prstGeom>
+                    <a:noFill/>
+                    <a:ln>
+                      <a:noFill/>
+                    </a:ln>
+                  </pic:spPr>
+                </pic:pic>
+              </a:graphicData>
+            </a:graphic>
+          </wp:inline>
+        </w:drawing>
+      </w:r>
+    </w:p>
     <w:p/>
     <w:p>
       <w:pPr>
+        <w:rPr>
+          <w:rFonts w:asciiTheme="majorHAnsi" w:eastAsiaTheme="majorEastAsia" w:hAnsiTheme="majorHAnsi" w:cstheme="majorBidi"/>
+          <w:color w:val="2F5496" w:themeColor="accent1" w:themeShade="BF"/>
+          <w:sz w:val="32"/>
+          <w:szCs w:val="32"/>
+        </w:rPr>
+      </w:pPr>
+      <w:r>
+        <w:br w:type="page"/>
+      </w:r>
+    </w:p>
+    <w:p>
+      <w:pPr>
         <w:pStyle w:val="Heading1"/>
       </w:pPr>
       <w:r>
+        <w:lastRenderedPageBreak/>
         <w:t>Resultaten</w:t>
       </w:r>
       <w:r>
-        <w:t xml:space="preserve"> Lichtintensiteit</w:t>
-      </w:r>
-    </w:p>
-    <w:p/>
+        <w:t xml:space="preserve"> Resolutie</w:t>
+      </w:r>
+    </w:p>
     <w:p>
       <w:pPr>
         <w:pStyle w:val="Heading1"/>
       </w:pPr>
       <w:r>
-        <w:t>Resultaten</w:t>
+        <w:rPr>
+          <w:noProof/>
+        </w:rPr>
+        <w:drawing>
+          <wp:inline distT="0" distB="0" distL="0" distR="0" wp14:anchorId="4ADC826E" wp14:editId="4A8CD9FF">
+            <wp:extent cx="6787940" cy="4671060"/>
+            <wp:effectExtent l="0" t="0" r="0" b="0"/>
+            <wp:docPr id="7" name="Afbeelding 7"/>
+            <wp:cNvGraphicFramePr>
+              <a:graphicFrameLocks xmlns:a="http://schemas.openxmlformats.org/drawingml/2006/main" noChangeAspect="1"/>
+            </wp:cNvGraphicFramePr>
+            <a:graphic xmlns:a="http://schemas.openxmlformats.org/drawingml/2006/main">
+              <a:graphicData uri="http://schemas.openxmlformats.org/drawingml/2006/picture">
+                <pic:pic xmlns:pic="http://schemas.openxmlformats.org/drawingml/2006/picture">
+                  <pic:nvPicPr>
+                    <pic:cNvPr id="0" name="Picture 5"/>
+                    <pic:cNvPicPr>
+                      <a:picLocks noChangeAspect="1" noChangeArrowheads="1"/>
+                    </pic:cNvPicPr>
+                  </pic:nvPicPr>
+                  <pic:blipFill>
+                    <a:blip r:embed="rId13">
+                      <a:extLst>
+                        <a:ext uri="{28A0092B-C50C-407E-A947-70E740481C1C}">
+                          <a14:useLocalDpi xmlns:a14="http://schemas.microsoft.com/office/drawing/2010/main" val="0"/>
+                        </a:ext>
+                      </a:extLst>
+                    </a:blip>
+                    <a:srcRect/>
+                    <a:stretch>
+                      <a:fillRect/>
+                    </a:stretch>
+                  </pic:blipFill>
+                  <pic:spPr bwMode="auto">
+                    <a:xfrm>
+                      <a:off x="0" y="0"/>
+                      <a:ext cx="6787940" cy="4671060"/>
+                    </a:xfrm>
+                    <a:prstGeom prst="rect">
+                      <a:avLst/>
+                    </a:prstGeom>
+                    <a:noFill/>
+                    <a:ln>
+                      <a:noFill/>
+                    </a:ln>
+                  </pic:spPr>
+                </pic:pic>
+              </a:graphicData>
+            </a:graphic>
+          </wp:inline>
+        </w:drawing>
+      </w:r>
+    </w:p>
+    <w:p>
+      <w:pPr>
+        <w:rPr>
+          <w:rFonts w:asciiTheme="majorHAnsi" w:eastAsiaTheme="majorEastAsia" w:hAnsiTheme="majorHAnsi" w:cstheme="majorBidi"/>
+          <w:color w:val="2F5496" w:themeColor="accent1" w:themeShade="BF"/>
+          <w:sz w:val="32"/>
+          <w:szCs w:val="32"/>
+        </w:rPr>
+      </w:pPr>
+      <w:r>
+        <w:br w:type="page"/>
+      </w:r>
+    </w:p>
+    <w:p>
+      <w:pPr>
+        <w:pStyle w:val="Heading1"/>
+      </w:pPr>
+      <w:r>
+        <w:lastRenderedPageBreak/>
+        <w:t>Verwerking</w:t>
+      </w:r>
+    </w:p>
+    <w:p>
+      <w:r>
+        <w:t xml:space="preserve">Wij hebben onze meetresultaten niet verwerkt om onze conclusie te trekken. </w:t>
+      </w:r>
+      <w:r>
+        <w:t>Dit doen wij door per algoritme en plaatje de hit ratio te pakken en daar de conclusie op te baseren</w:t>
       </w:r>
       <w:r>
         <w:t xml:space="preserve"> </w:t>
       </w:r>
-      <w:r>
-        <w:t>Saturatie</w:t>
-      </w:r>
-    </w:p>
-    <w:p/>
+    </w:p>
     <w:p>
       <w:pPr>
         <w:pStyle w:val="Heading1"/>
       </w:pPr>
       <w:r>
-        <w:t>Resultaten</w:t>
-      </w:r>
-      <w:r>
-        <w:t xml:space="preserve"> </w:t>
-      </w:r>
-      <w:r>
-        <w:t>Resolutie</w:t>
+        <w:t xml:space="preserve">Conclusie </w:t>
+      </w:r>
+      <w:r>
+        <w:t>Lichtintensiteit</w:t>
+      </w:r>
+    </w:p>
+    <w:p>
+      <w:r>
+        <w:t xml:space="preserve">Lichtintensiteit is een lastige om een duidelijk antwoord te formuleren. </w:t>
+      </w:r>
+      <w:r>
+        <w:t xml:space="preserve">Als je de gemiddelde hit ratio pakt van lichtintensiteit, kom je erachter dat </w:t>
+      </w:r>
+      <w:proofErr w:type="spellStart"/>
+      <w:r>
+        <w:t>Luma</w:t>
+      </w:r>
+      <w:proofErr w:type="spellEnd"/>
+      <w:r>
+        <w:t xml:space="preserve"> en </w:t>
+      </w:r>
+      <w:proofErr w:type="spellStart"/>
+      <w:r>
+        <w:t>Luminance</w:t>
+      </w:r>
+      <w:proofErr w:type="spellEnd"/>
+      <w:r>
+        <w:t xml:space="preserve"> ongeveer dezelfde hit ratio hebben. Daardoor zijn beide zeker geschikt als algoritme voor </w:t>
+      </w:r>
+      <w:proofErr w:type="spellStart"/>
+      <w:r>
+        <w:t>grayscaling</w:t>
+      </w:r>
+      <w:proofErr w:type="spellEnd"/>
+      <w:r>
+        <w:t xml:space="preserve">. Ook is de hit ratio van deze algoritmes beter dan de rest, zonder dat deze hele rekenkracht-vragende berekeningen hebben. </w:t>
       </w:r>
     </w:p>
     <w:p>
       <w:pPr>
         <w:pStyle w:val="Heading1"/>
       </w:pPr>
+      <w:r>
+        <w:t>Conclusie Saturatie</w:t>
+      </w:r>
+    </w:p>
+    <w:p>
+      <w:r>
+        <w:t xml:space="preserve">Zoals je duidelijk kan zien, is er in de strijd der algoritmes als het gaat om Saturatie een duidelijke winnaar. Het onderste algoritme genaamd </w:t>
+      </w:r>
+      <w:proofErr w:type="spellStart"/>
+      <w:r>
+        <w:t>Luma</w:t>
+      </w:r>
+      <w:proofErr w:type="spellEnd"/>
+      <w:r>
+        <w:t xml:space="preserve"> is duidelijk de beste van de gekozen algoritmes. </w:t>
+      </w:r>
+      <w:proofErr w:type="spellStart"/>
+      <w:r>
+        <w:t>Luma</w:t>
+      </w:r>
+      <w:proofErr w:type="spellEnd"/>
+      <w:r>
+        <w:t xml:space="preserve"> heeft de beste hit ratio van alle algoritmes.</w:t>
+      </w:r>
     </w:p>
     <w:p>
       <w:pPr>
         <w:pStyle w:val="Heading1"/>
       </w:pPr>
       <w:r>
-        <w:t>Verwerking</w:t>
-      </w:r>
-      <w:r>
-        <w:t xml:space="preserve"> Lichtintensiteit</w:t>
+        <w:t>Conclusie Resolutie</w:t>
+      </w:r>
+    </w:p>
+    <w:p>
+      <w:r>
+        <w:t xml:space="preserve">Als we kijken naar de diagrammen van Resolutie, is goed te zien dat </w:t>
+      </w:r>
+      <w:proofErr w:type="spellStart"/>
+      <w:r>
+        <w:t>Luma</w:t>
+      </w:r>
+      <w:proofErr w:type="spellEnd"/>
+      <w:r>
+        <w:t xml:space="preserve"> de beste optie is van alle vijf gekozen algoritmes. De hit ratio van het </w:t>
+      </w:r>
+      <w:proofErr w:type="spellStart"/>
+      <w:r>
+        <w:t>Luma</w:t>
+      </w:r>
+      <w:proofErr w:type="spellEnd"/>
+      <w:r>
+        <w:t xml:space="preserve"> algoritme is ook gemiddeld het hoogste </w:t>
+      </w:r>
+      <w:r>
+        <w:t xml:space="preserve">van alle vijf gekozen algoritmes. </w:t>
       </w:r>
     </w:p>
     <w:p>
@@ -1897,41 +2197,90 @@
         <w:pStyle w:val="Heading1"/>
       </w:pPr>
       <w:r>
-        <w:t xml:space="preserve">Verwerking </w:t>
-      </w:r>
-      <w:r>
-        <w:t>Saturatie</w:t>
-      </w:r>
+        <w:t>Evaluatie</w:t>
+      </w:r>
+    </w:p>
+    <w:p>
+      <w:r>
+        <w:t xml:space="preserve">Om de hypothese van dit meetrapport te beantwoorden: </w:t>
+      </w:r>
+      <w:r>
+        <w:t xml:space="preserve">Het beste algoritme om de default implementatie te verbeteren is </w:t>
+      </w:r>
+      <w:proofErr w:type="spellStart"/>
+      <w:r>
+        <w:t>Luma</w:t>
+      </w:r>
+      <w:proofErr w:type="spellEnd"/>
+      <w:r>
+        <w:t xml:space="preserve">. </w:t>
+      </w:r>
+      <w:proofErr w:type="spellStart"/>
+      <w:r>
+        <w:t>Luma</w:t>
+      </w:r>
+      <w:proofErr w:type="spellEnd"/>
+      <w:r>
+        <w:t xml:space="preserve"> heeft de hoogste hit ratio van alle geteste algoritmes</w:t>
+      </w:r>
+      <w:r>
+        <w:t xml:space="preserve">. </w:t>
+      </w:r>
+    </w:p>
+    <w:p>
+      <w:r>
+        <w:t xml:space="preserve">Als je kijkt naar de hypothese die wij gedaan hebben, valt te zien dat we een goede hypothese hebben gedaan. Van de drie hypotheses, zijn er twee waar. </w:t>
+      </w:r>
+      <w:r>
+        <w:t xml:space="preserve">Dit komt omdat het </w:t>
+      </w:r>
+      <w:proofErr w:type="spellStart"/>
+      <w:r>
+        <w:t>Luma</w:t>
+      </w:r>
+      <w:proofErr w:type="spellEnd"/>
+      <w:r>
+        <w:t xml:space="preserve"> algoritme goed zijn in het creëren van geleidelijk kleurverschil. Wij hadden niet verwacht dat </w:t>
+      </w:r>
+      <w:proofErr w:type="spellStart"/>
+      <w:r>
+        <w:t>Luma</w:t>
+      </w:r>
+      <w:proofErr w:type="spellEnd"/>
+      <w:r>
+        <w:t xml:space="preserve"> ook het beste zal zijn in </w:t>
+      </w:r>
+      <w:r>
+        <w:t xml:space="preserve">het saturatiegedeelte van het onderzoek. </w:t>
+      </w:r>
+    </w:p>
+    <w:p>
+      <w:r>
+        <w:t xml:space="preserve">Om het verschil in hit ratio te verduidelijken, moet er natuurlijk wel gezegd worden dan de rest van de facial </w:t>
+      </w:r>
+      <w:proofErr w:type="spellStart"/>
+      <w:r>
+        <w:t>recognition</w:t>
+      </w:r>
+      <w:proofErr w:type="spellEnd"/>
+      <w:r>
+        <w:t xml:space="preserve"> software niet is afgestemd op het </w:t>
+      </w:r>
+      <w:proofErr w:type="spellStart"/>
+      <w:r>
+        <w:t>grayscale</w:t>
+      </w:r>
+      <w:proofErr w:type="spellEnd"/>
+      <w:r>
+        <w:t xml:space="preserve"> algoritme. </w:t>
+      </w:r>
+      <w:r>
+        <w:t xml:space="preserve">Dit kan komen omdat de software ontwikkeld is met een bepaalde implementatie in gedachten, waardoor deze beter werkt of minder goed werkt met bepaalde algoritmen. De resultaten die wij hebben gekregen zijn daardoor ook heel erg implementatie gevoelig. </w:t>
+      </w:r>
+    </w:p>
+    <w:p>
       <w:bookmarkStart w:id="0" w:name="_GoBack"/>
       <w:bookmarkEnd w:id="0"/>
-    </w:p>
-    <w:p>
-      <w:pPr>
-        <w:pStyle w:val="Heading1"/>
-      </w:pPr>
-      <w:r>
-        <w:t xml:space="preserve">Verwerking </w:t>
-      </w:r>
-      <w:r>
-        <w:t>Resolutie</w:t>
-      </w:r>
-    </w:p>
-    <w:p/>
-    <w:p>
-      <w:pPr>
-        <w:pStyle w:val="Heading1"/>
-      </w:pPr>
-      <w:r>
-        <w:t>Conclusie</w:t>
-      </w:r>
-    </w:p>
-    <w:p>
-      <w:pPr>
-        <w:pStyle w:val="Heading1"/>
-      </w:pPr>
-      <w:r>
-        <w:t>Evalutatie</w:t>
-      </w:r>
     </w:p>
     <w:sectPr>
       <w:pgSz w:w="12240" w:h="15840"/>

</xml_diff>